<commit_message>
Ajustes de nuevos contenidos
</commit_message>
<xml_diff>
--- a/fuentes/CFA1_62110007_DU.docx
+++ b/fuentes/CFA1_62110007_DU.docx
@@ -85,7 +85,7 @@
               </wp:anchor>
             </w:drawing>
           </mc:Choice>
-          <mc:Fallback xmlns:w16sdtfl="http://schemas.microsoft.com/office/word/2024/wordml/sdtformatlock" xmlns:w16du="http://schemas.microsoft.com/office/word/2023/wordml/word16du" xmlns:oel="http://schemas.microsoft.com/office/2019/extlst">
+          <mc:Fallback xmlns:oel="http://schemas.microsoft.com/office/2019/extlst" xmlns:w16du="http://schemas.microsoft.com/office/word/2023/wordml/word16du" xmlns:w16sdtfl="http://schemas.microsoft.com/office/word/2024/wordml/sdtformatlock">
             <w:pict>
               <v:rect w14:anchorId="4E7873B1" id="Rectángulo 3" o:spid="_x0000_s1026" alt="&quot;&quot;" style="position:absolute;margin-left:-54pt;margin-top:31.65pt;width:613.85pt;height:204pt;z-index:-251655168;visibility:visible;mso-wrap-style:square;mso-height-percent:0;mso-wrap-distance-left:9pt;mso-wrap-distance-top:0;mso-wrap-distance-right:9pt;mso-wrap-distance-bottom:0;mso-position-horizontal:absolute;mso-position-horizontal-relative:text;mso-position-vertical:absolute;mso-position-vertical-relative:text;mso-height-percent:0;mso-height-relative:margin;v-text-anchor:middle" o:gfxdata="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" fillcolor="#00314d" stroked="f" strokeweight="1pt"/>
             </w:pict>
@@ -534,7 +534,7 @@
           <w:r>
             <w:fldChar w:fldCharType="separate"/>
           </w:r>
-          <w:hyperlink w:anchor="_Toc213339115" w:history="1">
+          <w:hyperlink w:anchor="_Toc214390550" w:history="1">
             <w:r>
               <w:rPr>
                 <w:rStyle w:val="Hipervnculo"/>
@@ -561,7 +561,7 @@
                 <w:noProof/>
                 <w:webHidden/>
               </w:rPr>
-              <w:instrText xml:space="preserve"> PAGEREF _Toc213339115 \h </w:instrText>
+              <w:instrText xml:space="preserve"> PAGEREF _Toc214390550 \h </w:instrText>
             </w:r>
             <w:r>
               <w:rPr>
@@ -608,7 +608,7 @@
               <w14:ligatures w14:val="none"/>
             </w:rPr>
           </w:pPr>
-          <w:hyperlink w:anchor="_Toc213339116" w:history="1">
+          <w:hyperlink w:anchor="_Toc214390551" w:history="1">
             <w:r>
               <w:rPr>
                 <w:rStyle w:val="Hipervnculo"/>
@@ -653,7 +653,7 @@
                 <w:noProof/>
                 <w:webHidden/>
               </w:rPr>
-              <w:instrText xml:space="preserve"> PAGEREF _Toc213339116 \h </w:instrText>
+              <w:instrText xml:space="preserve"> PAGEREF _Toc214390551 \h </w:instrText>
             </w:r>
             <w:r>
               <w:rPr>
@@ -696,7 +696,7 @@
               <w14:ligatures w14:val="none"/>
             </w:rPr>
           </w:pPr>
-          <w:hyperlink w:anchor="_Toc213339117" w:history="1">
+          <w:hyperlink w:anchor="_Toc214390552" w:history="1">
             <w:r>
               <w:rPr>
                 <w:rStyle w:val="Hipervnculo"/>
@@ -741,7 +741,7 @@
                 <w:noProof/>
                 <w:webHidden/>
               </w:rPr>
-              <w:instrText xml:space="preserve"> PAGEREF _Toc213339117 \h </w:instrText>
+              <w:instrText xml:space="preserve"> PAGEREF _Toc214390552 \h </w:instrText>
             </w:r>
             <w:r>
               <w:rPr>
@@ -784,7 +784,7 @@
               <w14:ligatures w14:val="none"/>
             </w:rPr>
           </w:pPr>
-          <w:hyperlink w:anchor="_Toc213339118" w:history="1">
+          <w:hyperlink w:anchor="_Toc214390553" w:history="1">
             <w:r>
               <w:rPr>
                 <w:rStyle w:val="Hipervnculo"/>
@@ -829,7 +829,7 @@
                 <w:noProof/>
                 <w:webHidden/>
               </w:rPr>
-              <w:instrText xml:space="preserve"> PAGEREF _Toc213339118 \h </w:instrText>
+              <w:instrText xml:space="preserve"> PAGEREF _Toc214390553 \h </w:instrText>
             </w:r>
             <w:r>
               <w:rPr>
@@ -872,7 +872,7 @@
               <w14:ligatures w14:val="none"/>
             </w:rPr>
           </w:pPr>
-          <w:hyperlink w:anchor="_Toc213339119" w:history="1">
+          <w:hyperlink w:anchor="_Toc214390554" w:history="1">
             <w:r>
               <w:rPr>
                 <w:rStyle w:val="Hipervnculo"/>
@@ -896,7 +896,7 @@
                 <w:rStyle w:val="Hipervnculo"/>
                 <w:noProof/>
               </w:rPr>
-              <w:t>Características</w:t>
+              <w:t>Ciclo</w:t>
             </w:r>
             <w:r>
               <w:rPr>
@@ -917,7 +917,7 @@
                 <w:noProof/>
                 <w:webHidden/>
               </w:rPr>
-              <w:instrText xml:space="preserve"> PAGEREF _Toc213339119 \h </w:instrText>
+              <w:instrText xml:space="preserve"> PAGEREF _Toc214390554 \h </w:instrText>
             </w:r>
             <w:r>
               <w:rPr>
@@ -960,7 +960,7 @@
               <w14:ligatures w14:val="none"/>
             </w:rPr>
           </w:pPr>
-          <w:hyperlink w:anchor="_Toc213339120" w:history="1">
+          <w:hyperlink w:anchor="_Toc214390555" w:history="1">
             <w:r>
               <w:rPr>
                 <w:rStyle w:val="Hipervnculo"/>
@@ -984,6 +984,94 @@
                 <w:rStyle w:val="Hipervnculo"/>
                 <w:noProof/>
               </w:rPr>
+              <w:t>Características</w:t>
+            </w:r>
+            <w:r>
+              <w:rPr>
+                <w:noProof/>
+                <w:webHidden/>
+              </w:rPr>
+              <w:tab/>
+            </w:r>
+            <w:r>
+              <w:rPr>
+                <w:noProof/>
+                <w:webHidden/>
+              </w:rPr>
+              <w:fldChar w:fldCharType="begin"/>
+            </w:r>
+            <w:r>
+              <w:rPr>
+                <w:noProof/>
+                <w:webHidden/>
+              </w:rPr>
+              <w:instrText xml:space="preserve"> PAGEREF _Toc214390555 \h </w:instrText>
+            </w:r>
+            <w:r>
+              <w:rPr>
+                <w:noProof/>
+                <w:webHidden/>
+              </w:rPr>
+            </w:r>
+            <w:r>
+              <w:rPr>
+                <w:noProof/>
+                <w:webHidden/>
+              </w:rPr>
+              <w:fldChar w:fldCharType="separate"/>
+            </w:r>
+            <w:r>
+              <w:rPr>
+                <w:noProof/>
+                <w:webHidden/>
+              </w:rPr>
+              <w:t>6</w:t>
+            </w:r>
+            <w:r>
+              <w:rPr>
+                <w:noProof/>
+                <w:webHidden/>
+              </w:rPr>
+              <w:fldChar w:fldCharType="end"/>
+            </w:r>
+          </w:hyperlink>
+        </w:p>
+        <w:p>
+          <w:pPr>
+            <w:pStyle w:val="TDC2"/>
+            <w:rPr>
+              <w:rFonts w:eastAsiaTheme="minorEastAsia"/>
+              <w:noProof/>
+              <w:kern w:val="0"/>
+              <w:sz w:val="22"/>
+              <w:lang w:eastAsia="es-CO"/>
+              <w14:ligatures w14:val="none"/>
+            </w:rPr>
+          </w:pPr>
+          <w:hyperlink w:anchor="_Toc214390556" w:history="1">
+            <w:r>
+              <w:rPr>
+                <w:rStyle w:val="Hipervnculo"/>
+                <w:noProof/>
+              </w:rPr>
+              <w:t>1.5.</w:t>
+            </w:r>
+            <w:r>
+              <w:rPr>
+                <w:rFonts w:eastAsiaTheme="minorEastAsia"/>
+                <w:noProof/>
+                <w:kern w:val="0"/>
+                <w:sz w:val="22"/>
+                <w:lang w:eastAsia="es-CO"/>
+                <w14:ligatures w14:val="none"/>
+              </w:rPr>
+              <w:tab/>
+            </w:r>
+            <w:r>
+              <w:rPr>
+                <w:rStyle w:val="Hipervnculo"/>
+                <w:noProof/>
+              </w:rPr>
               <w:t>Especificaciones técnicas</w:t>
             </w:r>
             <w:r>
@@ -1005,7 +1093,7 @@
                 <w:noProof/>
                 <w:webHidden/>
               </w:rPr>
-              <w:instrText xml:space="preserve"> PAGEREF _Toc213339120 \h </w:instrText>
+              <w:instrText xml:space="preserve"> PAGEREF _Toc214390556 \h </w:instrText>
             </w:r>
             <w:r>
               <w:rPr>
@@ -1025,7 +1113,7 @@
                 <w:noProof/>
                 <w:webHidden/>
               </w:rPr>
-              <w:t>6</w:t>
+              <w:t>7</w:t>
             </w:r>
             <w:r>
               <w:rPr>
@@ -1052,7 +1140,7 @@
               <w14:ligatures w14:val="none"/>
             </w:rPr>
           </w:pPr>
-          <w:hyperlink w:anchor="_Toc213339121" w:history="1">
+          <w:hyperlink w:anchor="_Toc214390557" w:history="1">
             <w:r>
               <w:rPr>
                 <w:rStyle w:val="Hipervnculo"/>
@@ -1097,7 +1185,7 @@
                 <w:noProof/>
                 <w:webHidden/>
               </w:rPr>
-              <w:instrText xml:space="preserve"> PAGEREF _Toc213339121 \h </w:instrText>
+              <w:instrText xml:space="preserve"> PAGEREF _Toc214390557 \h </w:instrText>
             </w:r>
             <w:r>
               <w:rPr>
@@ -1117,7 +1205,7 @@
                 <w:noProof/>
                 <w:webHidden/>
               </w:rPr>
-              <w:t>7</w:t>
+              <w:t>8</w:t>
             </w:r>
             <w:r>
               <w:rPr>
@@ -1140,7 +1228,7 @@
               <w14:ligatures w14:val="none"/>
             </w:rPr>
           </w:pPr>
-          <w:hyperlink w:anchor="_Toc213339123" w:history="1">
+          <w:hyperlink w:anchor="_Toc214390559" w:history="1">
             <w:r>
               <w:rPr>
                 <w:rStyle w:val="Hipervnculo"/>
@@ -1185,7 +1273,7 @@
                 <w:noProof/>
                 <w:webHidden/>
               </w:rPr>
-              <w:instrText xml:space="preserve"> PAGEREF _Toc213339123 \h </w:instrText>
+              <w:instrText xml:space="preserve"> PAGEREF _Toc214390559 \h </w:instrText>
             </w:r>
             <w:r>
               <w:rPr>
@@ -1205,7 +1293,7 @@
                 <w:noProof/>
                 <w:webHidden/>
               </w:rPr>
-              <w:t>7</w:t>
+              <w:t>8</w:t>
             </w:r>
             <w:r>
               <w:rPr>
@@ -1228,7 +1316,7 @@
               <w14:ligatures w14:val="none"/>
             </w:rPr>
           </w:pPr>
-          <w:hyperlink w:anchor="_Toc213339124" w:history="1">
+          <w:hyperlink w:anchor="_Toc214390560" w:history="1">
             <w:r>
               <w:rPr>
                 <w:rStyle w:val="Hipervnculo"/>
@@ -1273,7 +1361,7 @@
                 <w:noProof/>
                 <w:webHidden/>
               </w:rPr>
-              <w:instrText xml:space="preserve"> PAGEREF _Toc213339124 \h </w:instrText>
+              <w:instrText xml:space="preserve"> PAGEREF _Toc214390560 \h </w:instrText>
             </w:r>
             <w:r>
               <w:rPr>
@@ -1293,7 +1381,7 @@
                 <w:noProof/>
                 <w:webHidden/>
               </w:rPr>
-              <w:t>8</w:t>
+              <w:t>9</w:t>
             </w:r>
             <w:r>
               <w:rPr>
@@ -1316,7 +1404,7 @@
               <w14:ligatures w14:val="none"/>
             </w:rPr>
           </w:pPr>
-          <w:hyperlink w:anchor="_Toc213339125" w:history="1">
+          <w:hyperlink w:anchor="_Toc214390561" w:history="1">
             <w:r>
               <w:rPr>
                 <w:rStyle w:val="Hipervnculo"/>
@@ -1361,7 +1449,7 @@
                 <w:noProof/>
                 <w:webHidden/>
               </w:rPr>
-              <w:instrText xml:space="preserve"> PAGEREF _Toc213339125 \h </w:instrText>
+              <w:instrText xml:space="preserve"> PAGEREF _Toc214390561 \h </w:instrText>
             </w:r>
             <w:r>
               <w:rPr>
@@ -1381,7 +1469,7 @@
                 <w:noProof/>
                 <w:webHidden/>
               </w:rPr>
-              <w:t>9</w:t>
+              <w:t>10</w:t>
             </w:r>
             <w:r>
               <w:rPr>
@@ -1404,7 +1492,7 @@
               <w14:ligatures w14:val="none"/>
             </w:rPr>
           </w:pPr>
-          <w:hyperlink w:anchor="_Toc213339126" w:history="1">
+          <w:hyperlink w:anchor="_Toc214390562" w:history="1">
             <w:r>
               <w:rPr>
                 <w:rStyle w:val="Hipervnculo"/>
@@ -1449,7 +1537,7 @@
                 <w:noProof/>
                 <w:webHidden/>
               </w:rPr>
-              <w:instrText xml:space="preserve"> PAGEREF _Toc213339126 \h </w:instrText>
+              <w:instrText xml:space="preserve"> PAGEREF _Toc214390562 \h </w:instrText>
             </w:r>
             <w:r>
               <w:rPr>
@@ -1469,7 +1557,7 @@
                 <w:noProof/>
                 <w:webHidden/>
               </w:rPr>
-              <w:t>11</w:t>
+              <w:t>12</w:t>
             </w:r>
             <w:r>
               <w:rPr>
@@ -1492,7 +1580,7 @@
               <w14:ligatures w14:val="none"/>
             </w:rPr>
           </w:pPr>
-          <w:hyperlink w:anchor="_Toc213339127" w:history="1">
+          <w:hyperlink w:anchor="_Toc214390563" w:history="1">
             <w:r>
               <w:rPr>
                 <w:rStyle w:val="Hipervnculo"/>
@@ -1537,7 +1625,7 @@
                 <w:noProof/>
                 <w:webHidden/>
               </w:rPr>
-              <w:instrText xml:space="preserve"> PAGEREF _Toc213339127 \h </w:instrText>
+              <w:instrText xml:space="preserve"> PAGEREF _Toc214390563 \h </w:instrText>
             </w:r>
             <w:r>
               <w:rPr>
@@ -1557,7 +1645,7 @@
                 <w:noProof/>
                 <w:webHidden/>
               </w:rPr>
-              <w:t>12</w:t>
+              <w:t>13</w:t>
             </w:r>
             <w:r>
               <w:rPr>
@@ -1584,7 +1672,7 @@
               <w14:ligatures w14:val="none"/>
             </w:rPr>
           </w:pPr>
-          <w:hyperlink w:anchor="_Toc213339128" w:history="1">
+          <w:hyperlink w:anchor="_Toc214390564" w:history="1">
             <w:r>
               <w:rPr>
                 <w:rStyle w:val="Hipervnculo"/>
@@ -1629,7 +1717,7 @@
                 <w:noProof/>
                 <w:webHidden/>
               </w:rPr>
-              <w:instrText xml:space="preserve"> PAGEREF _Toc213339128 \h </w:instrText>
+              <w:instrText xml:space="preserve"> PAGEREF _Toc214390564 \h </w:instrText>
             </w:r>
             <w:r>
               <w:rPr>
@@ -1649,7 +1737,7 @@
                 <w:noProof/>
                 <w:webHidden/>
               </w:rPr>
-              <w:t>14</w:t>
+              <w:t>15</w:t>
             </w:r>
             <w:r>
               <w:rPr>
@@ -1672,7 +1760,7 @@
               <w14:ligatures w14:val="none"/>
             </w:rPr>
           </w:pPr>
-          <w:hyperlink w:anchor="_Toc213339130" w:history="1">
+          <w:hyperlink w:anchor="_Toc214390566" w:history="1">
             <w:r>
               <w:rPr>
                 <w:rStyle w:val="Hipervnculo"/>
@@ -1717,7 +1805,7 @@
                 <w:noProof/>
                 <w:webHidden/>
               </w:rPr>
-              <w:instrText xml:space="preserve"> PAGEREF _Toc213339130 \h </w:instrText>
+              <w:instrText xml:space="preserve"> PAGEREF _Toc214390566 \h </w:instrText>
             </w:r>
             <w:r>
               <w:rPr>
@@ -1737,7 +1825,7 @@
                 <w:noProof/>
                 <w:webHidden/>
               </w:rPr>
-              <w:t>14</w:t>
+              <w:t>15</w:t>
             </w:r>
             <w:r>
               <w:rPr>
@@ -1760,7 +1848,7 @@
               <w14:ligatures w14:val="none"/>
             </w:rPr>
           </w:pPr>
-          <w:hyperlink w:anchor="_Toc213339131" w:history="1">
+          <w:hyperlink w:anchor="_Toc214390567" w:history="1">
             <w:r>
               <w:rPr>
                 <w:rStyle w:val="Hipervnculo"/>
@@ -1784,7 +1872,7 @@
                 <w:rStyle w:val="Hipervnculo"/>
                 <w:noProof/>
               </w:rPr>
-              <w:t>Tipos de eslabones</w:t>
+              <w:t>Gestión</w:t>
             </w:r>
             <w:r>
               <w:rPr>
@@ -1805,7 +1893,7 @@
                 <w:noProof/>
                 <w:webHidden/>
               </w:rPr>
-              <w:instrText xml:space="preserve"> PAGEREF _Toc213339131 \h </w:instrText>
+              <w:instrText xml:space="preserve"> PAGEREF _Toc214390567 \h </w:instrText>
             </w:r>
             <w:r>
               <w:rPr>
@@ -1825,7 +1913,7 @@
                 <w:noProof/>
                 <w:webHidden/>
               </w:rPr>
-              <w:t>14</w:t>
+              <w:t>15</w:t>
             </w:r>
             <w:r>
               <w:rPr>
@@ -1848,7 +1936,7 @@
               <w14:ligatures w14:val="none"/>
             </w:rPr>
           </w:pPr>
-          <w:hyperlink w:anchor="_Toc213339132" w:history="1">
+          <w:hyperlink w:anchor="_Toc214390568" w:history="1">
             <w:r>
               <w:rPr>
                 <w:rStyle w:val="Hipervnculo"/>
@@ -1872,7 +1960,7 @@
                 <w:rStyle w:val="Hipervnculo"/>
                 <w:noProof/>
               </w:rPr>
-              <w:t>Actores</w:t>
+              <w:t>Tipos de eslabones</w:t>
             </w:r>
             <w:r>
               <w:rPr>
@@ -1893,7 +1981,7 @@
                 <w:noProof/>
                 <w:webHidden/>
               </w:rPr>
-              <w:instrText xml:space="preserve"> PAGEREF _Toc213339132 \h </w:instrText>
+              <w:instrText xml:space="preserve"> PAGEREF _Toc214390568 \h </w:instrText>
             </w:r>
             <w:r>
               <w:rPr>
@@ -1913,7 +2001,7 @@
                 <w:noProof/>
                 <w:webHidden/>
               </w:rPr>
-              <w:t>15</w:t>
+              <w:t>17</w:t>
             </w:r>
             <w:r>
               <w:rPr>
@@ -1936,7 +2024,7 @@
               <w14:ligatures w14:val="none"/>
             </w:rPr>
           </w:pPr>
-          <w:hyperlink w:anchor="_Toc213339133" w:history="1">
+          <w:hyperlink w:anchor="_Toc214390569" w:history="1">
             <w:r>
               <w:rPr>
                 <w:rStyle w:val="Hipervnculo"/>
@@ -1960,7 +2048,7 @@
                 <w:rStyle w:val="Hipervnculo"/>
                 <w:noProof/>
               </w:rPr>
-              <w:t>Categorías</w:t>
+              <w:t>Actores</w:t>
             </w:r>
             <w:r>
               <w:rPr>
@@ -1981,7 +2069,7 @@
                 <w:noProof/>
                 <w:webHidden/>
               </w:rPr>
-              <w:instrText xml:space="preserve"> PAGEREF _Toc213339133 \h </w:instrText>
+              <w:instrText xml:space="preserve"> PAGEREF _Toc214390569 \h </w:instrText>
             </w:r>
             <w:r>
               <w:rPr>
@@ -2001,7 +2089,7 @@
                 <w:noProof/>
                 <w:webHidden/>
               </w:rPr>
-              <w:t>16</w:t>
+              <w:t>17</w:t>
             </w:r>
             <w:r>
               <w:rPr>
@@ -2024,7 +2112,7 @@
               <w14:ligatures w14:val="none"/>
             </w:rPr>
           </w:pPr>
-          <w:hyperlink w:anchor="_Toc213339134" w:history="1">
+          <w:hyperlink w:anchor="_Toc214390570" w:history="1">
             <w:r>
               <w:rPr>
                 <w:rStyle w:val="Hipervnculo"/>
@@ -2048,7 +2136,7 @@
                 <w:rStyle w:val="Hipervnculo"/>
                 <w:noProof/>
               </w:rPr>
-              <w:t>Criterios</w:t>
+              <w:t>Categorías</w:t>
             </w:r>
             <w:r>
               <w:rPr>
@@ -2069,7 +2157,7 @@
                 <w:noProof/>
                 <w:webHidden/>
               </w:rPr>
-              <w:instrText xml:space="preserve"> PAGEREF _Toc213339134 \h </w:instrText>
+              <w:instrText xml:space="preserve"> PAGEREF _Toc214390570 \h </w:instrText>
             </w:r>
             <w:r>
               <w:rPr>
@@ -2089,7 +2177,7 @@
                 <w:noProof/>
                 <w:webHidden/>
               </w:rPr>
-              <w:t>17</w:t>
+              <w:t>18</w:t>
             </w:r>
             <w:r>
               <w:rPr>
@@ -2112,7 +2200,7 @@
               <w14:ligatures w14:val="none"/>
             </w:rPr>
           </w:pPr>
-          <w:hyperlink w:anchor="_Toc213339135" w:history="1">
+          <w:hyperlink w:anchor="_Toc214390571" w:history="1">
             <w:r>
               <w:rPr>
                 <w:rStyle w:val="Hipervnculo"/>
@@ -2136,6 +2224,94 @@
                 <w:rStyle w:val="Hipervnculo"/>
                 <w:noProof/>
               </w:rPr>
+              <w:t>Criterios</w:t>
+            </w:r>
+            <w:r>
+              <w:rPr>
+                <w:noProof/>
+                <w:webHidden/>
+              </w:rPr>
+              <w:tab/>
+            </w:r>
+            <w:r>
+              <w:rPr>
+                <w:noProof/>
+                <w:webHidden/>
+              </w:rPr>
+              <w:fldChar w:fldCharType="begin"/>
+            </w:r>
+            <w:r>
+              <w:rPr>
+                <w:noProof/>
+                <w:webHidden/>
+              </w:rPr>
+              <w:instrText xml:space="preserve"> PAGEREF _Toc214390571 \h </w:instrText>
+            </w:r>
+            <w:r>
+              <w:rPr>
+                <w:noProof/>
+                <w:webHidden/>
+              </w:rPr>
+            </w:r>
+            <w:r>
+              <w:rPr>
+                <w:noProof/>
+                <w:webHidden/>
+              </w:rPr>
+              <w:fldChar w:fldCharType="separate"/>
+            </w:r>
+            <w:r>
+              <w:rPr>
+                <w:noProof/>
+                <w:webHidden/>
+              </w:rPr>
+              <w:t>19</w:t>
+            </w:r>
+            <w:r>
+              <w:rPr>
+                <w:noProof/>
+                <w:webHidden/>
+              </w:rPr>
+              <w:fldChar w:fldCharType="end"/>
+            </w:r>
+          </w:hyperlink>
+        </w:p>
+        <w:p>
+          <w:pPr>
+            <w:pStyle w:val="TDC2"/>
+            <w:rPr>
+              <w:rFonts w:eastAsiaTheme="minorEastAsia"/>
+              <w:noProof/>
+              <w:kern w:val="0"/>
+              <w:sz w:val="22"/>
+              <w:lang w:eastAsia="es-CO"/>
+              <w14:ligatures w14:val="none"/>
+            </w:rPr>
+          </w:pPr>
+          <w:hyperlink w:anchor="_Toc214390572" w:history="1">
+            <w:r>
+              <w:rPr>
+                <w:rStyle w:val="Hipervnculo"/>
+                <w:noProof/>
+              </w:rPr>
+              <w:t>3.7.</w:t>
+            </w:r>
+            <w:r>
+              <w:rPr>
+                <w:rFonts w:eastAsiaTheme="minorEastAsia"/>
+                <w:noProof/>
+                <w:kern w:val="0"/>
+                <w:sz w:val="22"/>
+                <w:lang w:eastAsia="es-CO"/>
+                <w14:ligatures w14:val="none"/>
+              </w:rPr>
+              <w:tab/>
+            </w:r>
+            <w:r>
+              <w:rPr>
+                <w:rStyle w:val="Hipervnculo"/>
+                <w:noProof/>
+              </w:rPr>
               <w:t>Costos</w:t>
             </w:r>
             <w:r>
@@ -2157,7 +2333,7 @@
                 <w:noProof/>
                 <w:webHidden/>
               </w:rPr>
-              <w:instrText xml:space="preserve"> PAGEREF _Toc213339135 \h </w:instrText>
+              <w:instrText xml:space="preserve"> PAGEREF _Toc214390572 \h </w:instrText>
             </w:r>
             <w:r>
               <w:rPr>
@@ -2177,7 +2353,7 @@
                 <w:noProof/>
                 <w:webHidden/>
               </w:rPr>
-              <w:t>18</w:t>
+              <w:t>20</w:t>
             </w:r>
             <w:r>
               <w:rPr>
@@ -2204,7 +2380,7 @@
               <w14:ligatures w14:val="none"/>
             </w:rPr>
           </w:pPr>
-          <w:hyperlink w:anchor="_Toc213339136" w:history="1">
+          <w:hyperlink w:anchor="_Toc214390573" w:history="1">
             <w:r>
               <w:rPr>
                 <w:rStyle w:val="Hipervnculo"/>
@@ -2249,7 +2425,7 @@
                 <w:noProof/>
                 <w:webHidden/>
               </w:rPr>
-              <w:instrText xml:space="preserve"> PAGEREF _Toc213339136 \h </w:instrText>
+              <w:instrText xml:space="preserve"> PAGEREF _Toc214390573 \h </w:instrText>
             </w:r>
             <w:r>
               <w:rPr>
@@ -2269,7 +2445,7 @@
                 <w:noProof/>
                 <w:webHidden/>
               </w:rPr>
-              <w:t>19</w:t>
+              <w:t>21</w:t>
             </w:r>
             <w:r>
               <w:rPr>
@@ -2292,7 +2468,7 @@
               <w14:ligatures w14:val="none"/>
             </w:rPr>
           </w:pPr>
-          <w:hyperlink w:anchor="_Toc213339138" w:history="1">
+          <w:hyperlink w:anchor="_Toc214390575" w:history="1">
             <w:r>
               <w:rPr>
                 <w:rStyle w:val="Hipervnculo"/>
@@ -2337,7 +2513,7 @@
                 <w:noProof/>
                 <w:webHidden/>
               </w:rPr>
-              <w:instrText xml:space="preserve"> PAGEREF _Toc213339138 \h </w:instrText>
+              <w:instrText xml:space="preserve"> PAGEREF _Toc214390575 \h </w:instrText>
             </w:r>
             <w:r>
               <w:rPr>
@@ -2357,7 +2533,7 @@
                 <w:noProof/>
                 <w:webHidden/>
               </w:rPr>
-              <w:t>19</w:t>
+              <w:t>21</w:t>
             </w:r>
             <w:r>
               <w:rPr>
@@ -2380,7 +2556,7 @@
               <w14:ligatures w14:val="none"/>
             </w:rPr>
           </w:pPr>
-          <w:hyperlink w:anchor="_Toc213339139" w:history="1">
+          <w:hyperlink w:anchor="_Toc214390576" w:history="1">
             <w:r>
               <w:rPr>
                 <w:rStyle w:val="Hipervnculo"/>
@@ -2425,7 +2601,7 @@
                 <w:noProof/>
                 <w:webHidden/>
               </w:rPr>
-              <w:instrText xml:space="preserve"> PAGEREF _Toc213339139 \h </w:instrText>
+              <w:instrText xml:space="preserve"> PAGEREF _Toc214390576 \h </w:instrText>
             </w:r>
             <w:r>
               <w:rPr>
@@ -2445,7 +2621,7 @@
                 <w:noProof/>
                 <w:webHidden/>
               </w:rPr>
-              <w:t>19</w:t>
+              <w:t>21</w:t>
             </w:r>
             <w:r>
               <w:rPr>
@@ -2468,7 +2644,7 @@
               <w14:ligatures w14:val="none"/>
             </w:rPr>
           </w:pPr>
-          <w:hyperlink w:anchor="_Toc213339140" w:history="1">
+          <w:hyperlink w:anchor="_Toc214390577" w:history="1">
             <w:r>
               <w:rPr>
                 <w:rStyle w:val="Hipervnculo"/>
@@ -2513,7 +2689,7 @@
                 <w:noProof/>
                 <w:webHidden/>
               </w:rPr>
-              <w:instrText xml:space="preserve"> PAGEREF _Toc213339140 \h </w:instrText>
+              <w:instrText xml:space="preserve"> PAGEREF _Toc214390577 \h </w:instrText>
             </w:r>
             <w:r>
               <w:rPr>
@@ -2533,7 +2709,7 @@
                 <w:noProof/>
                 <w:webHidden/>
               </w:rPr>
-              <w:t>20</w:t>
+              <w:t>22</w:t>
             </w:r>
             <w:r>
               <w:rPr>
@@ -2556,7 +2732,7 @@
               <w14:ligatures w14:val="none"/>
             </w:rPr>
           </w:pPr>
-          <w:hyperlink w:anchor="_Toc213339141" w:history="1">
+          <w:hyperlink w:anchor="_Toc214390578" w:history="1">
             <w:r>
               <w:rPr>
                 <w:rStyle w:val="Hipervnculo"/>
@@ -2601,7 +2777,7 @@
                 <w:noProof/>
                 <w:webHidden/>
               </w:rPr>
-              <w:instrText xml:space="preserve"> PAGEREF _Toc213339141 \h </w:instrText>
+              <w:instrText xml:space="preserve"> PAGEREF _Toc214390578 \h </w:instrText>
             </w:r>
             <w:r>
               <w:rPr>
@@ -2621,7 +2797,7 @@
                 <w:noProof/>
                 <w:webHidden/>
               </w:rPr>
-              <w:t>21</w:t>
+              <w:t>23</w:t>
             </w:r>
             <w:r>
               <w:rPr>
@@ -2644,7 +2820,7 @@
               <w14:ligatures w14:val="none"/>
             </w:rPr>
           </w:pPr>
-          <w:hyperlink w:anchor="_Toc213339142" w:history="1">
+          <w:hyperlink w:anchor="_Toc214390579" w:history="1">
             <w:r>
               <w:rPr>
                 <w:rStyle w:val="Hipervnculo"/>
@@ -2689,7 +2865,7 @@
                 <w:noProof/>
                 <w:webHidden/>
               </w:rPr>
-              <w:instrText xml:space="preserve"> PAGEREF _Toc213339142 \h </w:instrText>
+              <w:instrText xml:space="preserve"> PAGEREF _Toc214390579 \h </w:instrText>
             </w:r>
             <w:r>
               <w:rPr>
@@ -2709,7 +2885,7 @@
                 <w:noProof/>
                 <w:webHidden/>
               </w:rPr>
-              <w:t>21</w:t>
+              <w:t>23</w:t>
             </w:r>
             <w:r>
               <w:rPr>
@@ -2732,7 +2908,7 @@
               <w14:ligatures w14:val="none"/>
             </w:rPr>
           </w:pPr>
-          <w:hyperlink w:anchor="_Toc213339143" w:history="1">
+          <w:hyperlink w:anchor="_Toc214390580" w:history="1">
             <w:r>
               <w:rPr>
                 <w:rStyle w:val="Hipervnculo"/>
@@ -2777,7 +2953,7 @@
                 <w:noProof/>
                 <w:webHidden/>
               </w:rPr>
-              <w:instrText xml:space="preserve"> PAGEREF _Toc213339143 \h </w:instrText>
+              <w:instrText xml:space="preserve"> PAGEREF _Toc214390580 \h </w:instrText>
             </w:r>
             <w:r>
               <w:rPr>
@@ -2797,7 +2973,7 @@
                 <w:noProof/>
                 <w:webHidden/>
               </w:rPr>
-              <w:t>22</w:t>
+              <w:t>24</w:t>
             </w:r>
             <w:r>
               <w:rPr>
@@ -2824,7 +3000,7 @@
               <w14:ligatures w14:val="none"/>
             </w:rPr>
           </w:pPr>
-          <w:hyperlink w:anchor="_Toc213339144" w:history="1">
+          <w:hyperlink w:anchor="_Toc214390581" w:history="1">
             <w:r>
               <w:rPr>
                 <w:rStyle w:val="Hipervnculo"/>
@@ -2869,7 +3045,7 @@
                 <w:noProof/>
                 <w:webHidden/>
               </w:rPr>
-              <w:instrText xml:space="preserve"> PAGEREF _Toc213339144 \h </w:instrText>
+              <w:instrText xml:space="preserve"> PAGEREF _Toc214390581 \h </w:instrText>
             </w:r>
             <w:r>
               <w:rPr>
@@ -2889,7 +3065,7 @@
                 <w:noProof/>
                 <w:webHidden/>
               </w:rPr>
-              <w:t>24</w:t>
+              <w:t>26</w:t>
             </w:r>
             <w:r>
               <w:rPr>
@@ -2912,7 +3088,7 @@
               <w14:ligatures w14:val="none"/>
             </w:rPr>
           </w:pPr>
-          <w:hyperlink w:anchor="_Toc213339146" w:history="1">
+          <w:hyperlink w:anchor="_Toc214390583" w:history="1">
             <w:r>
               <w:rPr>
                 <w:rStyle w:val="Hipervnculo"/>
@@ -2957,7 +3133,7 @@
                 <w:noProof/>
                 <w:webHidden/>
               </w:rPr>
-              <w:instrText xml:space="preserve"> PAGEREF _Toc213339146 \h </w:instrText>
+              <w:instrText xml:space="preserve"> PAGEREF _Toc214390583 \h </w:instrText>
             </w:r>
             <w:r>
               <w:rPr>
@@ -2977,7 +3153,7 @@
                 <w:noProof/>
                 <w:webHidden/>
               </w:rPr>
-              <w:t>24</w:t>
+              <w:t>26</w:t>
             </w:r>
             <w:r>
               <w:rPr>
@@ -3000,7 +3176,7 @@
               <w14:ligatures w14:val="none"/>
             </w:rPr>
           </w:pPr>
-          <w:hyperlink w:anchor="_Toc213339147" w:history="1">
+          <w:hyperlink w:anchor="_Toc214390584" w:history="1">
             <w:r>
               <w:rPr>
                 <w:rStyle w:val="Hipervnculo"/>
@@ -3045,7 +3221,7 @@
                 <w:noProof/>
                 <w:webHidden/>
               </w:rPr>
-              <w:instrText xml:space="preserve"> PAGEREF _Toc213339147 \h </w:instrText>
+              <w:instrText xml:space="preserve"> PAGEREF _Toc214390584 \h </w:instrText>
             </w:r>
             <w:r>
               <w:rPr>
@@ -3065,7 +3241,7 @@
                 <w:noProof/>
                 <w:webHidden/>
               </w:rPr>
-              <w:t>24</w:t>
+              <w:t>26</w:t>
             </w:r>
             <w:r>
               <w:rPr>
@@ -3088,7 +3264,7 @@
               <w14:ligatures w14:val="none"/>
             </w:rPr>
           </w:pPr>
-          <w:hyperlink w:anchor="_Toc213339148" w:history="1">
+          <w:hyperlink w:anchor="_Toc214390585" w:history="1">
             <w:r>
               <w:rPr>
                 <w:rStyle w:val="Hipervnculo"/>
@@ -3133,7 +3309,7 @@
                 <w:noProof/>
                 <w:webHidden/>
               </w:rPr>
-              <w:instrText xml:space="preserve"> PAGEREF _Toc213339148 \h </w:instrText>
+              <w:instrText xml:space="preserve"> PAGEREF _Toc214390585 \h </w:instrText>
             </w:r>
             <w:r>
               <w:rPr>
@@ -3153,7 +3329,7 @@
                 <w:noProof/>
                 <w:webHidden/>
               </w:rPr>
-              <w:t>25</w:t>
+              <w:t>27</w:t>
             </w:r>
             <w:r>
               <w:rPr>
@@ -3176,7 +3352,7 @@
               <w14:ligatures w14:val="none"/>
             </w:rPr>
           </w:pPr>
-          <w:hyperlink w:anchor="_Toc213339149" w:history="1">
+          <w:hyperlink w:anchor="_Toc214390586" w:history="1">
             <w:r>
               <w:rPr>
                 <w:rStyle w:val="Hipervnculo"/>
@@ -3221,7 +3397,7 @@
                 <w:noProof/>
                 <w:webHidden/>
               </w:rPr>
-              <w:instrText xml:space="preserve"> PAGEREF _Toc213339149 \h </w:instrText>
+              <w:instrText xml:space="preserve"> PAGEREF _Toc214390586 \h </w:instrText>
             </w:r>
             <w:r>
               <w:rPr>
@@ -3241,7 +3417,95 @@
                 <w:noProof/>
                 <w:webHidden/>
               </w:rPr>
-              <w:t>26</w:t>
+              <w:t>28</w:t>
+            </w:r>
+            <w:r>
+              <w:rPr>
+                <w:noProof/>
+                <w:webHidden/>
+              </w:rPr>
+              <w:fldChar w:fldCharType="end"/>
+            </w:r>
+          </w:hyperlink>
+        </w:p>
+        <w:p>
+          <w:pPr>
+            <w:pStyle w:val="TDC2"/>
+            <w:rPr>
+              <w:rFonts w:eastAsiaTheme="minorEastAsia"/>
+              <w:noProof/>
+              <w:kern w:val="0"/>
+              <w:sz w:val="22"/>
+              <w:lang w:eastAsia="es-CO"/>
+              <w14:ligatures w14:val="none"/>
+            </w:rPr>
+          </w:pPr>
+          <w:hyperlink w:anchor="_Toc214390587" w:history="1">
+            <w:r>
+              <w:rPr>
+                <w:rStyle w:val="Hipervnculo"/>
+                <w:noProof/>
+              </w:rPr>
+              <w:t>5.5.</w:t>
+            </w:r>
+            <w:r>
+              <w:rPr>
+                <w:rFonts w:eastAsiaTheme="minorEastAsia"/>
+                <w:noProof/>
+                <w:kern w:val="0"/>
+                <w:sz w:val="22"/>
+                <w:lang w:eastAsia="es-CO"/>
+                <w14:ligatures w14:val="none"/>
+              </w:rPr>
+              <w:tab/>
+            </w:r>
+            <w:r>
+              <w:rPr>
+                <w:rStyle w:val="Hipervnculo"/>
+                <w:noProof/>
+              </w:rPr>
+              <w:t>Responsabilidad social empresarial</w:t>
+            </w:r>
+            <w:r>
+              <w:rPr>
+                <w:noProof/>
+                <w:webHidden/>
+              </w:rPr>
+              <w:tab/>
+            </w:r>
+            <w:r>
+              <w:rPr>
+                <w:noProof/>
+                <w:webHidden/>
+              </w:rPr>
+              <w:fldChar w:fldCharType="begin"/>
+            </w:r>
+            <w:r>
+              <w:rPr>
+                <w:noProof/>
+                <w:webHidden/>
+              </w:rPr>
+              <w:instrText xml:space="preserve"> PAGEREF _Toc214390587 \h </w:instrText>
+            </w:r>
+            <w:r>
+              <w:rPr>
+                <w:noProof/>
+                <w:webHidden/>
+              </w:rPr>
+            </w:r>
+            <w:r>
+              <w:rPr>
+                <w:noProof/>
+                <w:webHidden/>
+              </w:rPr>
+              <w:fldChar w:fldCharType="separate"/>
+            </w:r>
+            <w:r>
+              <w:rPr>
+                <w:noProof/>
+                <w:webHidden/>
+              </w:rPr>
+              <w:t>29</w:t>
             </w:r>
             <w:r>
               <w:rPr>
@@ -3268,7 +3532,7 @@
               <w14:ligatures w14:val="none"/>
             </w:rPr>
           </w:pPr>
-          <w:hyperlink w:anchor="_Toc213339150" w:history="1">
+          <w:hyperlink w:anchor="_Toc214390588" w:history="1">
             <w:r>
               <w:rPr>
                 <w:rStyle w:val="Hipervnculo"/>
@@ -3338,7 +3602,7 @@
                 <w:noProof/>
                 <w:webHidden/>
               </w:rPr>
-              <w:instrText xml:space="preserve"> PAGEREF _Toc213339150 \h </w:instrText>
+              <w:instrText xml:space="preserve"> PAGEREF _Toc214390588 \h </w:instrText>
             </w:r>
             <w:r>
               <w:rPr>
@@ -3358,7 +3622,7 @@
                 <w:noProof/>
                 <w:webHidden/>
               </w:rPr>
-              <w:t>28</w:t>
+              <w:t>31</w:t>
             </w:r>
             <w:r>
               <w:rPr>
@@ -3381,7 +3645,7 @@
               <w14:ligatures w14:val="none"/>
             </w:rPr>
           </w:pPr>
-          <w:hyperlink w:anchor="_Toc213339152" w:history="1">
+          <w:hyperlink w:anchor="_Toc214390590" w:history="1">
             <w:r>
               <w:rPr>
                 <w:rStyle w:val="Hipervnculo"/>
@@ -3426,7 +3690,7 @@
                 <w:noProof/>
                 <w:webHidden/>
               </w:rPr>
-              <w:instrText xml:space="preserve"> PAGEREF _Toc213339152 \h </w:instrText>
+              <w:instrText xml:space="preserve"> PAGEREF _Toc214390590 \h </w:instrText>
             </w:r>
             <w:r>
               <w:rPr>
@@ -3446,7 +3710,7 @@
                 <w:noProof/>
                 <w:webHidden/>
               </w:rPr>
-              <w:t>28</w:t>
+              <w:t>31</w:t>
             </w:r>
             <w:r>
               <w:rPr>
@@ -3469,7 +3733,7 @@
               <w14:ligatures w14:val="none"/>
             </w:rPr>
           </w:pPr>
-          <w:hyperlink w:anchor="_Toc213339153" w:history="1">
+          <w:hyperlink w:anchor="_Toc214390591" w:history="1">
             <w:r>
               <w:rPr>
                 <w:rStyle w:val="Hipervnculo"/>
@@ -3514,7 +3778,7 @@
                 <w:noProof/>
                 <w:webHidden/>
               </w:rPr>
-              <w:instrText xml:space="preserve"> PAGEREF _Toc213339153 \h </w:instrText>
+              <w:instrText xml:space="preserve"> PAGEREF _Toc214390591 \h </w:instrText>
             </w:r>
             <w:r>
               <w:rPr>
@@ -3534,7 +3798,7 @@
                 <w:noProof/>
                 <w:webHidden/>
               </w:rPr>
-              <w:t>28</w:t>
+              <w:t>31</w:t>
             </w:r>
             <w:r>
               <w:rPr>
@@ -3557,7 +3821,7 @@
               <w14:ligatures w14:val="none"/>
             </w:rPr>
           </w:pPr>
-          <w:hyperlink w:anchor="_Toc213339154" w:history="1">
+          <w:hyperlink w:anchor="_Toc214390592" w:history="1">
             <w:r>
               <w:rPr>
                 <w:rStyle w:val="Hipervnculo"/>
@@ -3602,7 +3866,7 @@
                 <w:noProof/>
                 <w:webHidden/>
               </w:rPr>
-              <w:instrText xml:space="preserve"> PAGEREF _Toc213339154 \h </w:instrText>
+              <w:instrText xml:space="preserve"> PAGEREF _Toc214390592 \h </w:instrText>
             </w:r>
             <w:r>
               <w:rPr>
@@ -3622,7 +3886,7 @@
                 <w:noProof/>
                 <w:webHidden/>
               </w:rPr>
-              <w:t>29</w:t>
+              <w:t>32</w:t>
             </w:r>
             <w:r>
               <w:rPr>
@@ -3649,7 +3913,7 @@
               <w14:ligatures w14:val="none"/>
             </w:rPr>
           </w:pPr>
-          <w:hyperlink w:anchor="_Toc213339155" w:history="1">
+          <w:hyperlink w:anchor="_Toc214390593" w:history="1">
             <w:r>
               <w:rPr>
                 <w:rStyle w:val="Hipervnculo"/>
@@ -3694,7 +3958,7 @@
                 <w:noProof/>
                 <w:webHidden/>
               </w:rPr>
-              <w:instrText xml:space="preserve"> PAGEREF _Toc213339155 \h </w:instrText>
+              <w:instrText xml:space="preserve"> PAGEREF _Toc214390593 \h </w:instrText>
             </w:r>
             <w:r>
               <w:rPr>
@@ -3714,7 +3978,7 @@
                 <w:noProof/>
                 <w:webHidden/>
               </w:rPr>
-              <w:t>31</w:t>
+              <w:t>34</w:t>
             </w:r>
             <w:r>
               <w:rPr>
@@ -3737,7 +4001,7 @@
               <w14:ligatures w14:val="none"/>
             </w:rPr>
           </w:pPr>
-          <w:hyperlink w:anchor="_Toc213339157" w:history="1">
+          <w:hyperlink w:anchor="_Toc214390595" w:history="1">
             <w:r>
               <w:rPr>
                 <w:rStyle w:val="Hipervnculo"/>
@@ -3782,7 +4046,7 @@
                 <w:noProof/>
                 <w:webHidden/>
               </w:rPr>
-              <w:instrText xml:space="preserve"> PAGEREF _Toc213339157 \h </w:instrText>
+              <w:instrText xml:space="preserve"> PAGEREF _Toc214390595 \h </w:instrText>
             </w:r>
             <w:r>
               <w:rPr>
@@ -3802,7 +4066,7 @@
                 <w:noProof/>
                 <w:webHidden/>
               </w:rPr>
-              <w:t>31</w:t>
+              <w:t>34</w:t>
             </w:r>
             <w:r>
               <w:rPr>
@@ -3825,7 +4089,7 @@
               <w14:ligatures w14:val="none"/>
             </w:rPr>
           </w:pPr>
-          <w:hyperlink w:anchor="_Toc213339158" w:history="1">
+          <w:hyperlink w:anchor="_Toc214390596" w:history="1">
             <w:r>
               <w:rPr>
                 <w:rStyle w:val="Hipervnculo"/>
@@ -3870,7 +4134,7 @@
                 <w:noProof/>
                 <w:webHidden/>
               </w:rPr>
-              <w:instrText xml:space="preserve"> PAGEREF _Toc213339158 \h </w:instrText>
+              <w:instrText xml:space="preserve"> PAGEREF _Toc214390596 \h </w:instrText>
             </w:r>
             <w:r>
               <w:rPr>
@@ -3890,7 +4154,7 @@
                 <w:noProof/>
                 <w:webHidden/>
               </w:rPr>
-              <w:t>31</w:t>
+              <w:t>34</w:t>
             </w:r>
             <w:r>
               <w:rPr>
@@ -3913,7 +4177,7 @@
               <w14:ligatures w14:val="none"/>
             </w:rPr>
           </w:pPr>
-          <w:hyperlink w:anchor="_Toc213339159" w:history="1">
+          <w:hyperlink w:anchor="_Toc214390597" w:history="1">
             <w:r>
               <w:rPr>
                 <w:rStyle w:val="Hipervnculo"/>
@@ -3958,7 +4222,7 @@
                 <w:noProof/>
                 <w:webHidden/>
               </w:rPr>
-              <w:instrText xml:space="preserve"> PAGEREF _Toc213339159 \h </w:instrText>
+              <w:instrText xml:space="preserve"> PAGEREF _Toc214390597 \h </w:instrText>
             </w:r>
             <w:r>
               <w:rPr>
@@ -3978,7 +4242,7 @@
                 <w:noProof/>
                 <w:webHidden/>
               </w:rPr>
-              <w:t>31</w:t>
+              <w:t>34</w:t>
             </w:r>
             <w:r>
               <w:rPr>
@@ -4001,7 +4265,7 @@
               <w14:ligatures w14:val="none"/>
             </w:rPr>
           </w:pPr>
-          <w:hyperlink w:anchor="_Toc213339160" w:history="1">
+          <w:hyperlink w:anchor="_Toc214390598" w:history="1">
             <w:r>
               <w:rPr>
                 <w:rStyle w:val="Hipervnculo"/>
@@ -4046,7 +4310,7 @@
                 <w:noProof/>
                 <w:webHidden/>
               </w:rPr>
-              <w:instrText xml:space="preserve"> PAGEREF _Toc213339160 \h </w:instrText>
+              <w:instrText xml:space="preserve"> PAGEREF _Toc214390598 \h </w:instrText>
             </w:r>
             <w:r>
               <w:rPr>
@@ -4066,7 +4330,7 @@
                 <w:noProof/>
                 <w:webHidden/>
               </w:rPr>
-              <w:t>32</w:t>
+              <w:t>35</w:t>
             </w:r>
             <w:r>
               <w:rPr>
@@ -4089,7 +4353,7 @@
               <w14:ligatures w14:val="none"/>
             </w:rPr>
           </w:pPr>
-          <w:hyperlink w:anchor="_Toc213339161" w:history="1">
+          <w:hyperlink w:anchor="_Toc214390599" w:history="1">
             <w:r>
               <w:rPr>
                 <w:rStyle w:val="Hipervnculo"/>
@@ -4134,7 +4398,7 @@
                 <w:noProof/>
                 <w:webHidden/>
               </w:rPr>
-              <w:instrText xml:space="preserve"> PAGEREF _Toc213339161 \h </w:instrText>
+              <w:instrText xml:space="preserve"> PAGEREF _Toc214390599 \h </w:instrText>
             </w:r>
             <w:r>
               <w:rPr>
@@ -4154,7 +4418,7 @@
                 <w:noProof/>
                 <w:webHidden/>
               </w:rPr>
-              <w:t>32</w:t>
+              <w:t>35</w:t>
             </w:r>
             <w:r>
               <w:rPr>
@@ -4180,7 +4444,7 @@
               <w14:ligatures w14:val="none"/>
             </w:rPr>
           </w:pPr>
-          <w:hyperlink w:anchor="_Toc213339162" w:history="1">
+          <w:hyperlink w:anchor="_Toc214390600" w:history="1">
             <w:r>
               <w:rPr>
                 <w:rStyle w:val="Hipervnculo"/>
@@ -4207,7 +4471,7 @@
                 <w:noProof/>
                 <w:webHidden/>
               </w:rPr>
-              <w:instrText xml:space="preserve"> PAGEREF _Toc213339162 \h </w:instrText>
+              <w:instrText xml:space="preserve"> PAGEREF _Toc214390600 \h </w:instrText>
             </w:r>
             <w:r>
               <w:rPr>
@@ -4227,7 +4491,7 @@
                 <w:noProof/>
                 <w:webHidden/>
               </w:rPr>
-              <w:t>34</w:t>
+              <w:t>37</w:t>
             </w:r>
             <w:r>
               <w:rPr>
@@ -4253,7 +4517,7 @@
               <w14:ligatures w14:val="none"/>
             </w:rPr>
           </w:pPr>
-          <w:hyperlink w:anchor="_Toc213339163" w:history="1">
+          <w:hyperlink w:anchor="_Toc214390601" w:history="1">
             <w:r>
               <w:rPr>
                 <w:rStyle w:val="Hipervnculo"/>
@@ -4280,7 +4544,7 @@
                 <w:noProof/>
                 <w:webHidden/>
               </w:rPr>
-              <w:instrText xml:space="preserve"> PAGEREF _Toc213339163 \h </w:instrText>
+              <w:instrText xml:space="preserve"> PAGEREF _Toc214390601 \h </w:instrText>
             </w:r>
             <w:r>
               <w:rPr>
@@ -4300,7 +4564,7 @@
                 <w:noProof/>
                 <w:webHidden/>
               </w:rPr>
-              <w:t>35</w:t>
+              <w:t>38</w:t>
             </w:r>
             <w:r>
               <w:rPr>
@@ -4326,7 +4590,7 @@
               <w14:ligatures w14:val="none"/>
             </w:rPr>
           </w:pPr>
-          <w:hyperlink w:anchor="_Toc213339164" w:history="1">
+          <w:hyperlink w:anchor="_Toc214390602" w:history="1">
             <w:r>
               <w:rPr>
                 <w:rStyle w:val="Hipervnculo"/>
@@ -4353,7 +4617,7 @@
                 <w:noProof/>
                 <w:webHidden/>
               </w:rPr>
-              <w:instrText xml:space="preserve"> PAGEREF _Toc213339164 \h </w:instrText>
+              <w:instrText xml:space="preserve"> PAGEREF _Toc214390602 \h </w:instrText>
             </w:r>
             <w:r>
               <w:rPr>
@@ -4373,7 +4637,7 @@
                 <w:noProof/>
                 <w:webHidden/>
               </w:rPr>
-              <w:t>37</w:t>
+              <w:t>40</w:t>
             </w:r>
             <w:r>
               <w:rPr>
@@ -4399,7 +4663,7 @@
               <w14:ligatures w14:val="none"/>
             </w:rPr>
           </w:pPr>
-          <w:hyperlink w:anchor="_Toc213339165" w:history="1">
+          <w:hyperlink w:anchor="_Toc214390603" w:history="1">
             <w:r>
               <w:rPr>
                 <w:rStyle w:val="Hipervnculo"/>
@@ -4426,7 +4690,7 @@
                 <w:noProof/>
                 <w:webHidden/>
               </w:rPr>
-              <w:instrText xml:space="preserve"> PAGEREF _Toc213339165 \h </w:instrText>
+              <w:instrText xml:space="preserve"> PAGEREF _Toc214390603 \h </w:instrText>
             </w:r>
             <w:r>
               <w:rPr>
@@ -4446,7 +4710,7 @@
                 <w:noProof/>
                 <w:webHidden/>
               </w:rPr>
-              <w:t>38</w:t>
+              <w:t>41</w:t>
             </w:r>
             <w:r>
               <w:rPr>
@@ -4472,7 +4736,7 @@
               <w14:ligatures w14:val="none"/>
             </w:rPr>
           </w:pPr>
-          <w:hyperlink w:anchor="_Toc213339166" w:history="1">
+          <w:hyperlink w:anchor="_Toc214390604" w:history="1">
             <w:r>
               <w:rPr>
                 <w:rStyle w:val="Hipervnculo"/>
@@ -4499,7 +4763,7 @@
                 <w:noProof/>
                 <w:webHidden/>
               </w:rPr>
-              <w:instrText xml:space="preserve"> PAGEREF _Toc213339166 \h </w:instrText>
+              <w:instrText xml:space="preserve"> PAGEREF _Toc214390604 \h </w:instrText>
             </w:r>
             <w:r>
               <w:rPr>
@@ -4519,7 +4783,7 @@
                 <w:noProof/>
                 <w:webHidden/>
               </w:rPr>
-              <w:t>40</w:t>
+              <w:t>43</w:t>
             </w:r>
             <w:r>
               <w:rPr>
@@ -4564,7 +4828,7 @@
       <w:pPr>
         <w:pStyle w:val="Titulosgenerales"/>
       </w:pPr>
-      <w:bookmarkStart w:id="0" w:name="_Toc213339115"/>
+      <w:bookmarkStart w:id="0" w:name="_Toc214390550"/>
       <w:r>
         <w:lastRenderedPageBreak/>
         <w:t>Introducción</w:t>
@@ -4958,7 +5222,7 @@
       <w:pPr>
         <w:pStyle w:val="Ttulo1"/>
       </w:pPr>
-      <w:bookmarkStart w:id="1" w:name="_Toc213339116"/>
+      <w:bookmarkStart w:id="1" w:name="_Toc214390551"/>
       <w:r>
         <w:lastRenderedPageBreak/>
         <w:t>Productos y servicios verdes</w:t>
@@ -5034,7 +5298,7 @@
       <w:pPr>
         <w:pStyle w:val="Ttulo2"/>
       </w:pPr>
-      <w:bookmarkStart w:id="2" w:name="_Toc213339117"/>
+      <w:bookmarkStart w:id="2" w:name="_Toc214390552"/>
       <w:r>
         <w:t>Concepto</w:t>
       </w:r>
@@ -5103,7 +5367,7 @@
       <w:pPr>
         <w:pStyle w:val="Ttulo2"/>
       </w:pPr>
-      <w:bookmarkStart w:id="3" w:name="_Toc213339118"/>
+      <w:bookmarkStart w:id="3" w:name="_Toc214390553"/>
       <w:r>
         <w:t>Tipos</w:t>
       </w:r>
@@ -5543,9 +5807,9 @@
       <w:pPr>
         <w:pStyle w:val="Ttulo2"/>
       </w:pPr>
-      <w:bookmarkStart w:id="4" w:name="_Toc213339119"/>
-      <w:r>
-        <w:t>Características</w:t>
+      <w:bookmarkStart w:id="4" w:name="_Toc214390554"/>
+      <w:r>
+        <w:t>Ciclo</w:t>
       </w:r>
       <w:bookmarkEnd w:id="4"/>
     </w:p>
@@ -5559,7 +5823,13 @@
         <w:rPr>
           <w:lang w:val="es-419" w:eastAsia="es-CO"/>
         </w:rPr>
-        <w:t>Los productos y servicios verdes comparten una serie de características que los distinguen en el mercado. Estas son:</w:t>
+        <w:t>El ciclo de los productos y servicios verdes comprende las etapas que permiten evaluar su impacto ambiental desde la obtención de materias primas hasta su disposición final. Analizar estas fases facilita identificar oportunidades de mejora, optimizar recursos y aplicar principios de sostenibilidad y economía circular dentro de la cadena de suministro</w:t>
+      </w:r>
+      <w:r>
+        <w:rPr>
+          <w:lang w:val="es-419" w:eastAsia="es-CO"/>
+        </w:rPr>
+        <w:t>.</w:t>
       </w:r>
     </w:p>
     <w:p>
@@ -5574,19 +5844,19 @@
           <w:bCs/>
           <w:lang w:val="es-419" w:eastAsia="es-CO"/>
         </w:rPr>
-        <w:t>Reducción del impacto ambiental</w:t>
-      </w:r>
-      <w:r>
-        <w:rPr>
-          <w:lang w:val="es-419" w:eastAsia="es-CO"/>
-        </w:rPr>
-        <w:t>: c</w:t>
-      </w:r>
-      <w:r>
-        <w:rPr>
-          <w:lang w:val="es-419" w:eastAsia="es-CO"/>
-        </w:rPr>
-        <w:t>onsideran todo el ciclo de vida del producto, desde la extracción de materias primas hasta su disposición final, minimizando emisiones, residuos y uso de recursos no renovables.</w:t>
+        <w:t>Selección de materias primas sostenibles</w:t>
+      </w:r>
+      <w:r>
+        <w:rPr>
+          <w:lang w:val="es-419" w:eastAsia="es-CO"/>
+        </w:rPr>
+        <w:t>: s</w:t>
+      </w:r>
+      <w:r>
+        <w:rPr>
+          <w:lang w:val="es-419" w:eastAsia="es-CO"/>
+        </w:rPr>
+        <w:t>e eligen insumos renovables, reciclados o de bajo impacto ambiental, reduciendo la extracción de recursos no renovables y promoviendo mercados responsables.</w:t>
       </w:r>
     </w:p>
     <w:p>
@@ -5601,19 +5871,19 @@
           <w:bCs/>
           <w:lang w:val="es-419" w:eastAsia="es-CO"/>
         </w:rPr>
-        <w:t>Bajo consumo energético</w:t>
-      </w:r>
-      <w:r>
-        <w:rPr>
-          <w:lang w:val="es-419" w:eastAsia="es-CO"/>
-        </w:rPr>
-        <w:t>: o</w:t>
-      </w:r>
-      <w:r>
-        <w:rPr>
-          <w:lang w:val="es-419" w:eastAsia="es-CO"/>
-        </w:rPr>
-        <w:t>ptimizan el uso de energía en los procesos de producción, transporte y utilización, promoviendo la eficiencia energética y la reducción de la huella de carbono.</w:t>
+        <w:t>Producción limpia</w:t>
+      </w:r>
+      <w:r>
+        <w:rPr>
+          <w:lang w:val="es-419" w:eastAsia="es-CO"/>
+        </w:rPr>
+        <w:t>: c</w:t>
+      </w:r>
+      <w:r>
+        <w:rPr>
+          <w:lang w:val="es-419" w:eastAsia="es-CO"/>
+        </w:rPr>
+        <w:t>omprende procesos que minimizan el consumo de energía y agua, incorporan tecnologías eficientes y reducen residuos y emisiones durante la fabricación.</w:t>
       </w:r>
     </w:p>
     <w:p>
@@ -5628,19 +5898,19 @@
           <w:bCs/>
           <w:lang w:val="es-419" w:eastAsia="es-CO"/>
         </w:rPr>
-        <w:t>Sustentabilidad</w:t>
-      </w:r>
-      <w:r>
-        <w:rPr>
-          <w:lang w:val="es-419" w:eastAsia="es-CO"/>
-        </w:rPr>
-        <w:t>: s</w:t>
-      </w:r>
-      <w:r>
-        <w:rPr>
-          <w:lang w:val="es-419" w:eastAsia="es-CO"/>
-        </w:rPr>
-        <w:t>e desarrollan bajo criterios de responsabilidad ambiental, social y económica, garantizando el equilibrio entre producción, bienestar y conservación del entorno.</w:t>
+        <w:t>Distribución y comercialización verde</w:t>
+      </w:r>
+      <w:r>
+        <w:rPr>
+          <w:lang w:val="es-419" w:eastAsia="es-CO"/>
+        </w:rPr>
+        <w:t>: i</w:t>
+      </w:r>
+      <w:r>
+        <w:rPr>
+          <w:lang w:val="es-419" w:eastAsia="es-CO"/>
+        </w:rPr>
+        <w:t>mplica el uso de empaques sostenibles, rutas logísticas optimizadas y métodos de transporte con menores emisiones para reducir la huella de carbono.</w:t>
       </w:r>
     </w:p>
     <w:p>
@@ -5655,19 +5925,19 @@
           <w:bCs/>
           <w:lang w:val="es-419" w:eastAsia="es-CO"/>
         </w:rPr>
-        <w:t>Innovación</w:t>
-      </w:r>
-      <w:r>
-        <w:rPr>
-          <w:lang w:val="es-419" w:eastAsia="es-CO"/>
-        </w:rPr>
-        <w:t>: i</w:t>
-      </w:r>
-      <w:r>
-        <w:rPr>
-          <w:lang w:val="es-419" w:eastAsia="es-CO"/>
-        </w:rPr>
-        <w:t>ncorporan tecnologías limpias, materiales alternativos o prácticas mejoradas de producción que aumentan la eficiencia y reducen el impacto ambiental.</w:t>
+        <w:t>Uso responsable</w:t>
+      </w:r>
+      <w:r>
+        <w:rPr>
+          <w:lang w:val="es-419" w:eastAsia="es-CO"/>
+        </w:rPr>
+        <w:t>: e</w:t>
+      </w:r>
+      <w:r>
+        <w:rPr>
+          <w:lang w:val="es-419" w:eastAsia="es-CO"/>
+        </w:rPr>
+        <w:t>l producto debe ofrecer eficiencia, durabilidad y seguridad durante su vida útil, promoviendo prácticas de consumo sostenible.</w:t>
       </w:r>
     </w:p>
     <w:p>
@@ -5682,19 +5952,20 @@
           <w:bCs/>
           <w:lang w:val="es-419" w:eastAsia="es-CO"/>
         </w:rPr>
-        <w:t>Certificaciones ecológicas</w:t>
-      </w:r>
-      <w:r>
-        <w:rPr>
-          <w:lang w:val="es-419" w:eastAsia="es-CO"/>
-        </w:rPr>
-        <w:t>: c</w:t>
-      </w:r>
-      <w:r>
-        <w:rPr>
-          <w:lang w:val="es-419" w:eastAsia="es-CO"/>
-        </w:rPr>
-        <w:t>uentan con sellos o avales reconocidos que garantizan su cumplimiento con normas y estándares sostenibles.</w:t>
+        <w:lastRenderedPageBreak/>
+        <w:t>Reutilización y extensión de vida útil</w:t>
+      </w:r>
+      <w:r>
+        <w:rPr>
+          <w:lang w:val="es-419" w:eastAsia="es-CO"/>
+        </w:rPr>
+        <w:t>: f</w:t>
+      </w:r>
+      <w:r>
+        <w:rPr>
+          <w:lang w:val="es-419" w:eastAsia="es-CO"/>
+        </w:rPr>
+        <w:t>omenta el uso prolongado del producto o de sus componentes para evitar su desecho prematuro y reducir la generación de residuos.</w:t>
       </w:r>
     </w:p>
     <w:p>
@@ -5709,43 +5980,19 @@
           <w:bCs/>
           <w:lang w:val="es-419" w:eastAsia="es-CO"/>
         </w:rPr>
-        <w:t>Seguridad para la salud</w:t>
-      </w:r>
-      <w:r>
-        <w:rPr>
-          <w:lang w:val="es-419" w:eastAsia="es-CO"/>
-        </w:rPr>
-        <w:t>: s</w:t>
-      </w:r>
-      <w:r>
-        <w:rPr>
-          <w:lang w:val="es-419" w:eastAsia="es-CO"/>
-        </w:rPr>
-        <w:t>on productos libres de sustancias tóxicas, alérgenas o nocivas, priorizando la protección de la salud humana y la calidad ambiental.</w:t>
-      </w:r>
-    </w:p>
-    <w:p>
-      <w:pPr>
-        <w:pStyle w:val="Ttulo2"/>
-      </w:pPr>
-      <w:bookmarkStart w:id="5" w:name="_Toc213339120"/>
-      <w:r>
-        <w:lastRenderedPageBreak/>
-        <w:t>Especificaciones técnicas</w:t>
-      </w:r>
-      <w:bookmarkEnd w:id="5"/>
-    </w:p>
-    <w:p>
-      <w:pPr>
-        <w:rPr>
-          <w:lang w:val="es-419" w:eastAsia="es-CO"/>
-        </w:rPr>
-      </w:pPr>
-      <w:r>
-        <w:rPr>
-          <w:lang w:val="es-419" w:eastAsia="es-CO"/>
-        </w:rPr>
-        <w:t>Las especificaciones técnicas de los productos y servicios verdes se enfocan en asegurar el cumplimiento de estándares ambientales, normativas vigentes y criterios de sostenibilidad. Estas especificaciones incluyen:</w:t>
+        <w:t>Reciclaje y valorización de materiales</w:t>
+      </w:r>
+      <w:r>
+        <w:rPr>
+          <w:lang w:val="es-419" w:eastAsia="es-CO"/>
+        </w:rPr>
+        <w:t>: l</w:t>
+      </w:r>
+      <w:r>
+        <w:rPr>
+          <w:lang w:val="es-419" w:eastAsia="es-CO"/>
+        </w:rPr>
+        <w:t>os materiales recuperados se transforman e incorporan nuevamente a procesos productivos, apoyando la economía circular.</w:t>
       </w:r>
     </w:p>
     <w:p>
@@ -5760,19 +6007,42 @@
           <w:bCs/>
           <w:lang w:val="es-419" w:eastAsia="es-CO"/>
         </w:rPr>
-        <w:t>Materiales usados</w:t>
-      </w:r>
-      <w:r>
-        <w:rPr>
-          <w:lang w:val="es-419" w:eastAsia="es-CO"/>
-        </w:rPr>
-        <w:t>: s</w:t>
-      </w:r>
-      <w:r>
-        <w:rPr>
-          <w:lang w:val="es-419" w:eastAsia="es-CO"/>
-        </w:rPr>
-        <w:t>e prioriza el uso de materias primas renovables, recicladas o de bajo impacto ambiental.</w:t>
+        <w:t>Disposición final controlada</w:t>
+      </w:r>
+      <w:r>
+        <w:rPr>
+          <w:lang w:val="es-419" w:eastAsia="es-CO"/>
+        </w:rPr>
+        <w:t>: l</w:t>
+      </w:r>
+      <w:r>
+        <w:rPr>
+          <w:lang w:val="es-419" w:eastAsia="es-CO"/>
+        </w:rPr>
+        <w:t>os residuos no recuperables se gestionan adecuadamente mediante sistemas que minimizan impactos sobre el suelo, agua y aire.</w:t>
+      </w:r>
+    </w:p>
+    <w:p>
+      <w:pPr>
+        <w:pStyle w:val="Ttulo2"/>
+      </w:pPr>
+      <w:bookmarkStart w:id="5" w:name="_Toc214390555"/>
+      <w:r>
+        <w:t>Características</w:t>
+      </w:r>
+      <w:bookmarkEnd w:id="5"/>
+    </w:p>
+    <w:p>
+      <w:pPr>
+        <w:rPr>
+          <w:lang w:val="es-419" w:eastAsia="es-CO"/>
+        </w:rPr>
+      </w:pPr>
+      <w:r>
+        <w:rPr>
+          <w:lang w:val="es-419" w:eastAsia="es-CO"/>
+        </w:rPr>
+        <w:t>Los productos y servicios verdes comparten una serie de características que los distinguen en el mercado. Estas son:</w:t>
       </w:r>
     </w:p>
     <w:p>
@@ -5787,19 +6057,19 @@
           <w:bCs/>
           <w:lang w:val="es-419" w:eastAsia="es-CO"/>
         </w:rPr>
-        <w:t>Ciclo de vida:</w:t>
-      </w:r>
-      <w:r>
-        <w:rPr>
-          <w:lang w:val="es-419" w:eastAsia="es-CO"/>
-        </w:rPr>
-        <w:t xml:space="preserve"> a</w:t>
-      </w:r>
-      <w:r>
-        <w:rPr>
-          <w:lang w:val="es-419" w:eastAsia="es-CO"/>
-        </w:rPr>
-        <w:t>nálisis del ciclo de vida (ACV) para evaluar y reducir los impactos negativos en cada etapa.</w:t>
+        <w:t>Reducción del impacto ambiental</w:t>
+      </w:r>
+      <w:r>
+        <w:rPr>
+          <w:lang w:val="es-419" w:eastAsia="es-CO"/>
+        </w:rPr>
+        <w:t>: c</w:t>
+      </w:r>
+      <w:r>
+        <w:rPr>
+          <w:lang w:val="es-419" w:eastAsia="es-CO"/>
+        </w:rPr>
+        <w:t>onsideran todo el ciclo de vida del producto, desde la extracción de materias primas hasta su disposición final, minimizando emisiones, residuos y uso de recursos no renovables.</w:t>
       </w:r>
     </w:p>
     <w:p>
@@ -5814,19 +6084,19 @@
           <w:bCs/>
           <w:lang w:val="es-419" w:eastAsia="es-CO"/>
         </w:rPr>
-        <w:t>Rendimiento ambiental</w:t>
-      </w:r>
-      <w:r>
-        <w:rPr>
-          <w:lang w:val="es-419" w:eastAsia="es-CO"/>
-        </w:rPr>
-        <w:t>: i</w:t>
-      </w:r>
-      <w:r>
-        <w:rPr>
-          <w:lang w:val="es-419" w:eastAsia="es-CO"/>
-        </w:rPr>
-        <w:t>ndicadores de eficiencia energética, consumo de agua, generación de residuos y emisiones.</w:t>
+        <w:t>Bajo consumo energético</w:t>
+      </w:r>
+      <w:r>
+        <w:rPr>
+          <w:lang w:val="es-419" w:eastAsia="es-CO"/>
+        </w:rPr>
+        <w:t>: o</w:t>
+      </w:r>
+      <w:r>
+        <w:rPr>
+          <w:lang w:val="es-419" w:eastAsia="es-CO"/>
+        </w:rPr>
+        <w:t>ptimizan el uso de energía en los procesos de producción, transporte y utilización, promoviendo la eficiencia energética y la reducción de la huella de carbono.</w:t>
       </w:r>
     </w:p>
     <w:p>
@@ -5841,19 +6111,19 @@
           <w:bCs/>
           <w:lang w:val="es-419" w:eastAsia="es-CO"/>
         </w:rPr>
-        <w:t>Normas técnicas</w:t>
-      </w:r>
-      <w:r>
-        <w:rPr>
-          <w:lang w:val="es-419" w:eastAsia="es-CO"/>
-        </w:rPr>
-        <w:t>: c</w:t>
-      </w:r>
-      <w:r>
-        <w:rPr>
-          <w:lang w:val="es-419" w:eastAsia="es-CO"/>
-        </w:rPr>
-        <w:t>umplimiento de normas de gestión ambiental y reglamentos nacionales sobre etiquetado ambiental.</w:t>
+        <w:t>Sustentabilidad</w:t>
+      </w:r>
+      <w:r>
+        <w:rPr>
+          <w:lang w:val="es-419" w:eastAsia="es-CO"/>
+        </w:rPr>
+        <w:t>: s</w:t>
+      </w:r>
+      <w:r>
+        <w:rPr>
+          <w:lang w:val="es-419" w:eastAsia="es-CO"/>
+        </w:rPr>
+        <w:t>e desarrollan bajo criterios de responsabilidad ambiental, social y económica, garantizando el equilibrio entre producción, bienestar y conservación del entorno.</w:t>
       </w:r>
     </w:p>
     <w:p>
@@ -5868,19 +6138,19 @@
           <w:bCs/>
           <w:lang w:val="es-419" w:eastAsia="es-CO"/>
         </w:rPr>
-        <w:t>Embalaje sostenible</w:t>
-      </w:r>
-      <w:r>
-        <w:rPr>
-          <w:lang w:val="es-419" w:eastAsia="es-CO"/>
-        </w:rPr>
-        <w:t>: u</w:t>
-      </w:r>
-      <w:r>
-        <w:rPr>
-          <w:lang w:val="es-419" w:eastAsia="es-CO"/>
-        </w:rPr>
-        <w:t>so de empaques reciclables o biodegradable.</w:t>
+        <w:t>Innovación</w:t>
+      </w:r>
+      <w:r>
+        <w:rPr>
+          <w:lang w:val="es-419" w:eastAsia="es-CO"/>
+        </w:rPr>
+        <w:t>: i</w:t>
+      </w:r>
+      <w:r>
+        <w:rPr>
+          <w:lang w:val="es-419" w:eastAsia="es-CO"/>
+        </w:rPr>
+        <w:t>ncorporan tecnologías limpias, materiales alternativos o prácticas mejoradas de producción que aumentan la eficiencia y reducen el impacto ambiental.</w:t>
       </w:r>
     </w:p>
     <w:p>
@@ -5895,6 +6165,219 @@
           <w:bCs/>
           <w:lang w:val="es-419" w:eastAsia="es-CO"/>
         </w:rPr>
+        <w:lastRenderedPageBreak/>
+        <w:t>Certificaciones ecológicas</w:t>
+      </w:r>
+      <w:r>
+        <w:rPr>
+          <w:lang w:val="es-419" w:eastAsia="es-CO"/>
+        </w:rPr>
+        <w:t>: c</w:t>
+      </w:r>
+      <w:r>
+        <w:rPr>
+          <w:lang w:val="es-419" w:eastAsia="es-CO"/>
+        </w:rPr>
+        <w:t>uentan con sellos o avales reconocidos que garantizan su cumplimiento con normas y estándares sostenibles.</w:t>
+      </w:r>
+    </w:p>
+    <w:p>
+      <w:pPr>
+        <w:rPr>
+          <w:lang w:val="es-419" w:eastAsia="es-CO"/>
+        </w:rPr>
+      </w:pPr>
+      <w:r>
+        <w:rPr>
+          <w:b/>
+          <w:bCs/>
+          <w:lang w:val="es-419" w:eastAsia="es-CO"/>
+        </w:rPr>
+        <w:t>Seguridad para la salud</w:t>
+      </w:r>
+      <w:r>
+        <w:rPr>
+          <w:lang w:val="es-419" w:eastAsia="es-CO"/>
+        </w:rPr>
+        <w:t>: s</w:t>
+      </w:r>
+      <w:r>
+        <w:rPr>
+          <w:lang w:val="es-419" w:eastAsia="es-CO"/>
+        </w:rPr>
+        <w:t>on productos libres de sustancias tóxicas, alérgenas o nocivas, priorizando la protección de la salud humana y la calidad ambiental.</w:t>
+      </w:r>
+    </w:p>
+    <w:p>
+      <w:pPr>
+        <w:pStyle w:val="Ttulo2"/>
+      </w:pPr>
+      <w:bookmarkStart w:id="6" w:name="_Toc214390556"/>
+      <w:r>
+        <w:t>Especificaciones técnicas</w:t>
+      </w:r>
+      <w:bookmarkEnd w:id="6"/>
+    </w:p>
+    <w:p>
+      <w:pPr>
+        <w:rPr>
+          <w:lang w:val="es-419" w:eastAsia="es-CO"/>
+        </w:rPr>
+      </w:pPr>
+      <w:r>
+        <w:rPr>
+          <w:lang w:val="es-419" w:eastAsia="es-CO"/>
+        </w:rPr>
+        <w:t>Las especificaciones técnicas de los productos y servicios verdes se enfocan en asegurar el cumplimiento de estándares ambientales, normativas vigentes y criterios de sostenibilidad. Estas especificaciones incluyen:</w:t>
+      </w:r>
+    </w:p>
+    <w:p>
+      <w:pPr>
+        <w:rPr>
+          <w:lang w:val="es-419" w:eastAsia="es-CO"/>
+        </w:rPr>
+      </w:pPr>
+      <w:r>
+        <w:rPr>
+          <w:b/>
+          <w:bCs/>
+          <w:lang w:val="es-419" w:eastAsia="es-CO"/>
+        </w:rPr>
+        <w:t>Materiales usados</w:t>
+      </w:r>
+      <w:r>
+        <w:rPr>
+          <w:lang w:val="es-419" w:eastAsia="es-CO"/>
+        </w:rPr>
+        <w:t>: s</w:t>
+      </w:r>
+      <w:r>
+        <w:rPr>
+          <w:lang w:val="es-419" w:eastAsia="es-CO"/>
+        </w:rPr>
+        <w:t>e prioriza el uso de materias primas renovables, recicladas o de bajo impacto ambiental.</w:t>
+      </w:r>
+    </w:p>
+    <w:p>
+      <w:pPr>
+        <w:rPr>
+          <w:lang w:val="es-419" w:eastAsia="es-CO"/>
+        </w:rPr>
+      </w:pPr>
+      <w:r>
+        <w:rPr>
+          <w:b/>
+          <w:bCs/>
+          <w:lang w:val="es-419" w:eastAsia="es-CO"/>
+        </w:rPr>
+        <w:t>Ciclo de vida:</w:t>
+      </w:r>
+      <w:r>
+        <w:rPr>
+          <w:lang w:val="es-419" w:eastAsia="es-CO"/>
+        </w:rPr>
+        <w:t xml:space="preserve"> a</w:t>
+      </w:r>
+      <w:r>
+        <w:rPr>
+          <w:lang w:val="es-419" w:eastAsia="es-CO"/>
+        </w:rPr>
+        <w:t>nálisis del ciclo de vida (ACV) para evaluar y reducir los impactos negativos en cada etapa.</w:t>
+      </w:r>
+    </w:p>
+    <w:p>
+      <w:pPr>
+        <w:rPr>
+          <w:lang w:val="es-419" w:eastAsia="es-CO"/>
+        </w:rPr>
+      </w:pPr>
+      <w:r>
+        <w:rPr>
+          <w:b/>
+          <w:bCs/>
+          <w:lang w:val="es-419" w:eastAsia="es-CO"/>
+        </w:rPr>
+        <w:t>Rendimiento ambiental</w:t>
+      </w:r>
+      <w:r>
+        <w:rPr>
+          <w:lang w:val="es-419" w:eastAsia="es-CO"/>
+        </w:rPr>
+        <w:t>: i</w:t>
+      </w:r>
+      <w:r>
+        <w:rPr>
+          <w:lang w:val="es-419" w:eastAsia="es-CO"/>
+        </w:rPr>
+        <w:t>ndicadores de eficiencia energética, consumo de agua, generación de residuos y emisiones.</w:t>
+      </w:r>
+    </w:p>
+    <w:p>
+      <w:pPr>
+        <w:rPr>
+          <w:lang w:val="es-419" w:eastAsia="es-CO"/>
+        </w:rPr>
+      </w:pPr>
+      <w:r>
+        <w:rPr>
+          <w:b/>
+          <w:bCs/>
+          <w:lang w:val="es-419" w:eastAsia="es-CO"/>
+        </w:rPr>
+        <w:t>Normas técnicas</w:t>
+      </w:r>
+      <w:r>
+        <w:rPr>
+          <w:lang w:val="es-419" w:eastAsia="es-CO"/>
+        </w:rPr>
+        <w:t>: c</w:t>
+      </w:r>
+      <w:r>
+        <w:rPr>
+          <w:lang w:val="es-419" w:eastAsia="es-CO"/>
+        </w:rPr>
+        <w:t>umplimiento de normas de gestión ambiental y reglamentos nacionales sobre etiquetado ambiental.</w:t>
+      </w:r>
+    </w:p>
+    <w:p>
+      <w:pPr>
+        <w:rPr>
+          <w:lang w:val="es-419" w:eastAsia="es-CO"/>
+        </w:rPr>
+      </w:pPr>
+      <w:r>
+        <w:rPr>
+          <w:b/>
+          <w:bCs/>
+          <w:lang w:val="es-419" w:eastAsia="es-CO"/>
+        </w:rPr>
+        <w:t>Embalaje sostenible</w:t>
+      </w:r>
+      <w:r>
+        <w:rPr>
+          <w:lang w:val="es-419" w:eastAsia="es-CO"/>
+        </w:rPr>
+        <w:t>: u</w:t>
+      </w:r>
+      <w:r>
+        <w:rPr>
+          <w:lang w:val="es-419" w:eastAsia="es-CO"/>
+        </w:rPr>
+        <w:t>so de empaques reciclables o biodegradable.</w:t>
+      </w:r>
+    </w:p>
+    <w:p>
+      <w:pPr>
+        <w:rPr>
+          <w:lang w:val="es-419" w:eastAsia="es-CO"/>
+        </w:rPr>
+      </w:pPr>
+      <w:r>
+        <w:rPr>
+          <w:b/>
+          <w:bCs/>
+          <w:lang w:val="es-419" w:eastAsia="es-CO"/>
+        </w:rPr>
         <w:t>Ejemplo</w:t>
       </w:r>
       <w:r>
@@ -5920,41 +6403,13 @@
     </w:p>
     <w:p>
       <w:pPr>
-        <w:rPr>
-          <w:rFonts w:ascii="Calibri" w:hAnsi="Calibri" w:cs="Calibri"/>
-          <w:szCs w:val="28"/>
-          <w:lang w:val="es-419"/>
-        </w:rPr>
-      </w:pPr>
-    </w:p>
-    <w:p>
-      <w:pPr>
-        <w:rPr>
-          <w:rFonts w:ascii="Calibri" w:hAnsi="Calibri" w:cs="Calibri"/>
-          <w:szCs w:val="28"/>
-          <w:lang w:val="es-419"/>
-        </w:rPr>
-      </w:pPr>
-    </w:p>
-    <w:p>
-      <w:pPr>
-        <w:rPr>
-          <w:rFonts w:ascii="Calibri" w:hAnsi="Calibri" w:cs="Calibri"/>
-          <w:szCs w:val="28"/>
-          <w:lang w:val="es-419"/>
-        </w:rPr>
-      </w:pPr>
-    </w:p>
-    <w:p>
-      <w:pPr>
         <w:pStyle w:val="Ttulo1"/>
       </w:pPr>
-      <w:bookmarkStart w:id="6" w:name="_Toc213339121"/>
-      <w:r>
-        <w:lastRenderedPageBreak/>
+      <w:bookmarkStart w:id="7" w:name="_Toc214390557"/>
+      <w:r>
         <w:t>Procesos de producción sostenible</w:t>
       </w:r>
-      <w:bookmarkEnd w:id="6"/>
+      <w:bookmarkEnd w:id="7"/>
     </w:p>
     <w:p>
       <w:pPr>
@@ -5999,24 +6454,28 @@
           <w14:ligatures w14:val="none"/>
         </w:rPr>
       </w:pPr>
-      <w:bookmarkStart w:id="7" w:name="_Toc213252540"/>
-      <w:bookmarkStart w:id="8" w:name="_Toc213309660"/>
-      <w:bookmarkStart w:id="9" w:name="_Toc213329320"/>
-      <w:bookmarkStart w:id="10" w:name="_Toc213339122"/>
-      <w:bookmarkEnd w:id="7"/>
+      <w:bookmarkStart w:id="8" w:name="_Toc213252540"/>
+      <w:bookmarkStart w:id="9" w:name="_Toc213309660"/>
+      <w:bookmarkStart w:id="10" w:name="_Toc213329320"/>
+      <w:bookmarkStart w:id="11" w:name="_Toc213339122"/>
+      <w:bookmarkStart w:id="12" w:name="_Toc213343288"/>
+      <w:bookmarkStart w:id="13" w:name="_Toc214390558"/>
       <w:bookmarkEnd w:id="8"/>
       <w:bookmarkEnd w:id="9"/>
       <w:bookmarkEnd w:id="10"/>
+      <w:bookmarkEnd w:id="11"/>
+      <w:bookmarkEnd w:id="12"/>
+      <w:bookmarkEnd w:id="13"/>
     </w:p>
     <w:p>
       <w:pPr>
         <w:pStyle w:val="Ttulo2"/>
       </w:pPr>
-      <w:bookmarkStart w:id="11" w:name="_Toc213339123"/>
+      <w:bookmarkStart w:id="14" w:name="_Toc214390559"/>
       <w:r>
         <w:t>Concepto</w:t>
       </w:r>
-      <w:bookmarkEnd w:id="11"/>
+      <w:bookmarkEnd w:id="14"/>
     </w:p>
     <w:p>
       <w:pPr>
@@ -6077,6 +6536,7 @@
       </w:pPr>
       <w:r>
         <w:rPr>
+          <w:noProof/>
           <w:lang w:val="es-419" w:eastAsia="es-CO"/>
         </w:rPr>
         <w:drawing>
@@ -6146,11 +6606,11 @@
       <w:pPr>
         <w:pStyle w:val="Ttulo2"/>
       </w:pPr>
-      <w:bookmarkStart w:id="12" w:name="_Toc213339124"/>
+      <w:bookmarkStart w:id="15" w:name="_Toc214390560"/>
       <w:r>
         <w:t>Tipos</w:t>
       </w:r>
-      <w:bookmarkEnd w:id="12"/>
+      <w:bookmarkEnd w:id="15"/>
     </w:p>
     <w:p>
       <w:pPr>
@@ -6418,11 +6878,11 @@
       <w:pPr>
         <w:pStyle w:val="Ttulo2"/>
       </w:pPr>
-      <w:bookmarkStart w:id="13" w:name="_Toc213339125"/>
+      <w:bookmarkStart w:id="16" w:name="_Toc214390561"/>
       <w:r>
         <w:t>Fases</w:t>
       </w:r>
-      <w:bookmarkEnd w:id="13"/>
+      <w:bookmarkEnd w:id="16"/>
     </w:p>
     <w:p>
       <w:pPr>
@@ -6747,7 +7207,13 @@
       </w:pPr>
       <w:r>
         <w:lastRenderedPageBreak/>
-        <w:t>Fases del proceso de producción sostenible</w:t>
+        <w:t xml:space="preserve">Fases </w:t>
+      </w:r>
+      <w:r>
+        <w:t>clave en la</w:t>
+      </w:r>
+      <w:r>
+        <w:t xml:space="preserve"> producción sostenible</w:t>
       </w:r>
     </w:p>
     <w:p>
@@ -6974,11 +7440,11 @@
       <w:pPr>
         <w:pStyle w:val="Ttulo2"/>
       </w:pPr>
-      <w:bookmarkStart w:id="14" w:name="_Toc213339126"/>
+      <w:bookmarkStart w:id="17" w:name="_Toc214390562"/>
       <w:r>
         <w:t>Herramientas de diseño</w:t>
       </w:r>
-      <w:bookmarkEnd w:id="14"/>
+      <w:bookmarkEnd w:id="17"/>
     </w:p>
     <w:p>
       <w:pPr>
@@ -7133,11 +7599,11 @@
       <w:pPr>
         <w:pStyle w:val="Ttulo2"/>
       </w:pPr>
-      <w:bookmarkStart w:id="15" w:name="_Toc213339127"/>
+      <w:bookmarkStart w:id="18" w:name="_Toc214390563"/>
       <w:r>
         <w:t>Criterios de aplicación</w:t>
       </w:r>
-      <w:bookmarkEnd w:id="15"/>
+      <w:bookmarkEnd w:id="18"/>
       <w:r>
         <w:t xml:space="preserve"> </w:t>
       </w:r>
@@ -7449,12 +7915,12 @@
       <w:pPr>
         <w:pStyle w:val="Ttulo1"/>
       </w:pPr>
-      <w:bookmarkStart w:id="16" w:name="_Toc213339128"/>
+      <w:bookmarkStart w:id="19" w:name="_Toc214390564"/>
       <w:r>
         <w:lastRenderedPageBreak/>
         <w:t>Cadena de suministro verde</w:t>
       </w:r>
-      <w:bookmarkEnd w:id="16"/>
+      <w:bookmarkEnd w:id="19"/>
     </w:p>
     <w:p>
       <w:pPr>
@@ -7499,24 +7965,28 @@
           <w14:ligatures w14:val="none"/>
         </w:rPr>
       </w:pPr>
-      <w:bookmarkStart w:id="17" w:name="_Toc213252547"/>
-      <w:bookmarkStart w:id="18" w:name="_Toc213309667"/>
-      <w:bookmarkStart w:id="19" w:name="_Toc213329327"/>
-      <w:bookmarkStart w:id="20" w:name="_Toc213339129"/>
-      <w:bookmarkEnd w:id="17"/>
-      <w:bookmarkEnd w:id="18"/>
-      <w:bookmarkEnd w:id="19"/>
+      <w:bookmarkStart w:id="20" w:name="_Toc213252547"/>
+      <w:bookmarkStart w:id="21" w:name="_Toc213309667"/>
+      <w:bookmarkStart w:id="22" w:name="_Toc213329327"/>
+      <w:bookmarkStart w:id="23" w:name="_Toc213339129"/>
+      <w:bookmarkStart w:id="24" w:name="_Toc213343295"/>
+      <w:bookmarkStart w:id="25" w:name="_Toc214390565"/>
       <w:bookmarkEnd w:id="20"/>
+      <w:bookmarkEnd w:id="21"/>
+      <w:bookmarkEnd w:id="22"/>
+      <w:bookmarkEnd w:id="23"/>
+      <w:bookmarkEnd w:id="24"/>
+      <w:bookmarkEnd w:id="25"/>
     </w:p>
     <w:p>
       <w:pPr>
         <w:pStyle w:val="Ttulo2"/>
       </w:pPr>
-      <w:bookmarkStart w:id="21" w:name="_Toc213339130"/>
+      <w:bookmarkStart w:id="26" w:name="_Toc214390566"/>
       <w:r>
         <w:t>Concepto</w:t>
       </w:r>
-      <w:bookmarkEnd w:id="21"/>
+      <w:bookmarkEnd w:id="26"/>
       <w:r>
         <w:t xml:space="preserve"> </w:t>
       </w:r>
@@ -7572,23 +8042,26 @@
       <w:pPr>
         <w:pStyle w:val="Ttulo2"/>
       </w:pPr>
-      <w:bookmarkStart w:id="22" w:name="_Toc213339131"/>
-      <w:r>
-        <w:t>Tipos de eslabones</w:t>
-      </w:r>
-      <w:bookmarkEnd w:id="22"/>
-    </w:p>
-    <w:p>
-      <w:pPr>
-        <w:rPr>
-          <w:lang w:val="es-419" w:eastAsia="es-CO"/>
-        </w:rPr>
-      </w:pPr>
-      <w:r>
-        <w:rPr>
-          <w:lang w:val="es-419" w:eastAsia="es-CO"/>
-        </w:rPr>
-        <w:t>Los eslabones en una cadena de suministro verde representan las distintas etapas de la cadena logística donde se pueden aplicar prácticas sostenibles. Cada una de estas etapas tiene su propia lógica, operaciones y oportunidades de mejora ambiental.</w:t>
+      <w:bookmarkStart w:id="27" w:name="_Toc214390567"/>
+      <w:r>
+        <w:t>Gestión</w:t>
+      </w:r>
+      <w:bookmarkEnd w:id="27"/>
+      <w:r>
+        <w:t xml:space="preserve"> </w:t>
+      </w:r>
+    </w:p>
+    <w:p>
+      <w:pPr>
+        <w:rPr>
+          <w:lang w:val="es-419" w:eastAsia="es-CO"/>
+        </w:rPr>
+      </w:pPr>
+      <w:r>
+        <w:rPr>
+          <w:lang w:val="es-419" w:eastAsia="es-CO"/>
+        </w:rPr>
+        <w:t>La gestión de la cadena de suministro verde se centra en coordinar y optimizar las actividades logísticas incorporando criterios ambientales, sociales y económicos que permitan reducir impactos negativos y fortalecer la eficiencia. Este enfoque integra prácticas responsables en cada etapa del flujo de materiales e información, asegurando el cumplimiento normativo, la trazabilidad y la mejora continua del desempeño sostenible.</w:t>
       </w:r>
     </w:p>
     <w:p>
@@ -7603,19 +8076,20 @@
           <w:bCs/>
           <w:lang w:val="es-419" w:eastAsia="es-CO"/>
         </w:rPr>
-        <w:t>Abastecimiento verde</w:t>
-      </w:r>
-      <w:r>
-        <w:rPr>
-          <w:lang w:val="es-419" w:eastAsia="es-CO"/>
-        </w:rPr>
-        <w:t>: s</w:t>
-      </w:r>
-      <w:r>
-        <w:rPr>
-          <w:lang w:val="es-419" w:eastAsia="es-CO"/>
-        </w:rPr>
-        <w:t>e enfoca en adquirir materias primas de fuentes sostenibles, con certificaciones ambientales y bajo impacto ecológico.</w:t>
+        <w:lastRenderedPageBreak/>
+        <w:t>Planificación sostenible</w:t>
+      </w:r>
+      <w:r>
+        <w:rPr>
+          <w:lang w:val="es-419" w:eastAsia="es-CO"/>
+        </w:rPr>
+        <w:t>: d</w:t>
+      </w:r>
+      <w:r>
+        <w:rPr>
+          <w:lang w:val="es-419" w:eastAsia="es-CO"/>
+        </w:rPr>
+        <w:t>efine objetivos, metas e indicadores ambientales, sociales y económicos para orientar la toma de decisiones.</w:t>
       </w:r>
     </w:p>
     <w:p>
@@ -7630,20 +8104,19 @@
           <w:bCs/>
           <w:lang w:val="es-419" w:eastAsia="es-CO"/>
         </w:rPr>
-        <w:lastRenderedPageBreak/>
-        <w:t>Producción sostenible</w:t>
-      </w:r>
-      <w:r>
-        <w:rPr>
-          <w:lang w:val="es-419" w:eastAsia="es-CO"/>
-        </w:rPr>
-        <w:t>: a</w:t>
-      </w:r>
-      <w:r>
-        <w:rPr>
-          <w:lang w:val="es-419" w:eastAsia="es-CO"/>
-        </w:rPr>
-        <w:t>plica tecnologías limpias, reduce residuos y optimiza procesos industriales.</w:t>
+        <w:t>Selección de proveedores responsables</w:t>
+      </w:r>
+      <w:r>
+        <w:rPr>
+          <w:lang w:val="es-419" w:eastAsia="es-CO"/>
+        </w:rPr>
+        <w:t>: e</w:t>
+      </w:r>
+      <w:r>
+        <w:rPr>
+          <w:lang w:val="es-419" w:eastAsia="es-CO"/>
+        </w:rPr>
+        <w:t>valúa prácticas ambientales, certificaciones y desempeño social para garantizar abastecimiento sostenible.</w:t>
       </w:r>
     </w:p>
     <w:p>
@@ -7658,19 +8131,19 @@
           <w:bCs/>
           <w:lang w:val="es-419" w:eastAsia="es-CO"/>
         </w:rPr>
-        <w:t>Almacenamiento verde</w:t>
-      </w:r>
-      <w:r>
-        <w:rPr>
-          <w:lang w:val="es-419" w:eastAsia="es-CO"/>
-        </w:rPr>
-        <w:t>: m</w:t>
-      </w:r>
-      <w:r>
-        <w:rPr>
-          <w:lang w:val="es-419" w:eastAsia="es-CO"/>
-        </w:rPr>
-        <w:t>inimiza el consumo energético, controla emisiones y emplea tecnologías limpias en refrigeración y logística interna.</w:t>
+        <w:t>Optimización de procesos productivos</w:t>
+      </w:r>
+      <w:r>
+        <w:rPr>
+          <w:lang w:val="es-419" w:eastAsia="es-CO"/>
+        </w:rPr>
+        <w:t>: i</w:t>
+      </w:r>
+      <w:r>
+        <w:rPr>
+          <w:lang w:val="es-419" w:eastAsia="es-CO"/>
+        </w:rPr>
+        <w:t>ncorpora tecnologías limpias, eficiencia energética y reducción de residuos en la producción.</w:t>
       </w:r>
     </w:p>
     <w:p>
@@ -7685,19 +8158,19 @@
           <w:bCs/>
           <w:lang w:val="es-419" w:eastAsia="es-CO"/>
         </w:rPr>
-        <w:t>Distribución ecológica</w:t>
-      </w:r>
-      <w:r>
-        <w:rPr>
-          <w:lang w:val="es-419" w:eastAsia="es-CO"/>
-        </w:rPr>
-        <w:t>: i</w:t>
-      </w:r>
-      <w:r>
-        <w:rPr>
-          <w:lang w:val="es-419" w:eastAsia="es-CO"/>
-        </w:rPr>
-        <w:t>mplementa medios de transporte más limpios, rutas optimizadas y centros logísticos cercanos al consumidor.</w:t>
+        <w:t>Gestión de inventarios verdes</w:t>
+      </w:r>
+      <w:r>
+        <w:rPr>
+          <w:lang w:val="es-419" w:eastAsia="es-CO"/>
+        </w:rPr>
+        <w:t>: p</w:t>
+      </w:r>
+      <w:r>
+        <w:rPr>
+          <w:lang w:val="es-419" w:eastAsia="es-CO"/>
+        </w:rPr>
+        <w:t>rioriza el uso eficiente de recursos, evita sobreproducción y reduce pérdidas asociadas a productos no utilizados.</w:t>
       </w:r>
     </w:p>
     <w:p>
@@ -7712,42 +8185,19 @@
           <w:bCs/>
           <w:lang w:val="es-419" w:eastAsia="es-CO"/>
         </w:rPr>
-        <w:t>Posconsumo:</w:t>
-      </w:r>
-      <w:r>
-        <w:rPr>
-          <w:lang w:val="es-419" w:eastAsia="es-CO"/>
-        </w:rPr>
-        <w:t xml:space="preserve"> g</w:t>
-      </w:r>
-      <w:r>
-        <w:rPr>
-          <w:lang w:val="es-419" w:eastAsia="es-CO"/>
-        </w:rPr>
-        <w:t>estiona el producto tras su uso mediante reciclaje, reuso, compostaje o devolución.</w:t>
-      </w:r>
-    </w:p>
-    <w:p>
-      <w:pPr>
-        <w:pStyle w:val="Ttulo2"/>
-      </w:pPr>
-      <w:bookmarkStart w:id="23" w:name="_Toc213339132"/>
-      <w:r>
-        <w:t>Actores</w:t>
-      </w:r>
-      <w:bookmarkEnd w:id="23"/>
-    </w:p>
-    <w:p>
-      <w:pPr>
-        <w:rPr>
-          <w:lang w:val="es-419" w:eastAsia="es-CO"/>
-        </w:rPr>
-      </w:pPr>
-      <w:r>
-        <w:rPr>
-          <w:lang w:val="es-419" w:eastAsia="es-CO"/>
-        </w:rPr>
-        <w:t>Para que una cadena de suministro verde funcione de manera efectiva, es fundamental el compromiso de todos los actores involucrados. Cada uno desempeña un rol específico en la incorporación de prácticas sostenibles, desde la producción hasta el consumo. Esta articulación permite reducir los impactos negativos en el ambiente, mejorar la eficiencia de los procesos y generar valor compartido. La colaboración y la responsabilidad de cada actor hacen posible la transición hacia modelos logísticos más sostenibles y resilientes.</w:t>
+        <w:t>Transporte y distribución sostenible</w:t>
+      </w:r>
+      <w:r>
+        <w:rPr>
+          <w:lang w:val="es-419" w:eastAsia="es-CO"/>
+        </w:rPr>
+        <w:t>: i</w:t>
+      </w:r>
+      <w:r>
+        <w:rPr>
+          <w:lang w:val="es-419" w:eastAsia="es-CO"/>
+        </w:rPr>
+        <w:t>mplementa rutas optimizadas, vehículos de bajas emisiones y empaques responsables.</w:t>
       </w:r>
     </w:p>
     <w:p>
@@ -7762,19 +8212,25 @@
           <w:bCs/>
           <w:lang w:val="es-419" w:eastAsia="es-CO"/>
         </w:rPr>
-        <w:t>Proveedores</w:t>
-      </w:r>
-      <w:r>
-        <w:rPr>
-          <w:lang w:val="es-419" w:eastAsia="es-CO"/>
-        </w:rPr>
-        <w:t>: s</w:t>
-      </w:r>
-      <w:r>
-        <w:rPr>
-          <w:lang w:val="es-419" w:eastAsia="es-CO"/>
-        </w:rPr>
-        <w:t>uministran insumos ecológicos y certificados, priorizando materiales locales y sostenibles para reducir transporte y emisiones.</w:t>
+        <w:t>Economía circular</w:t>
+      </w:r>
+      <w:r>
+        <w:rPr>
+          <w:lang w:val="es-419" w:eastAsia="es-CO"/>
+        </w:rPr>
+        <w:t>: p</w:t>
+      </w:r>
+      <w:r>
+        <w:rPr>
+          <w:lang w:val="es-419" w:eastAsia="es-CO"/>
+        </w:rPr>
+        <w:t>romueve reutilización, reciclaje y recuperación de materiales para cerrar ciclos y disminuir residuos.</w:t>
+      </w:r>
+      <w:r>
+        <w:rPr>
+          <w:lang w:val="es-419" w:eastAsia="es-CO"/>
+        </w:rPr>
+        <w:t xml:space="preserve"> </w:t>
       </w:r>
     </w:p>
     <w:p>
@@ -7789,19 +8245,19 @@
           <w:bCs/>
           <w:lang w:val="es-419" w:eastAsia="es-CO"/>
         </w:rPr>
-        <w:t>Fabricantes</w:t>
-      </w:r>
-      <w:r>
-        <w:rPr>
-          <w:lang w:val="es-419" w:eastAsia="es-CO"/>
-        </w:rPr>
-        <w:t>: a</w:t>
-      </w:r>
-      <w:r>
-        <w:rPr>
-          <w:lang w:val="es-419" w:eastAsia="es-CO"/>
-        </w:rPr>
-        <w:t>plican procesos limpios y eficientes, usando tecnologías de bajo consumo y controlando residuos industriales.</w:t>
+        <w:t>Cumplimiento normativo</w:t>
+      </w:r>
+      <w:r>
+        <w:rPr>
+          <w:lang w:val="es-419" w:eastAsia="es-CO"/>
+        </w:rPr>
+        <w:t>: g</w:t>
+      </w:r>
+      <w:r>
+        <w:rPr>
+          <w:lang w:val="es-419" w:eastAsia="es-CO"/>
+        </w:rPr>
+        <w:t>arantiza la aplicación de leyes ambientales, estándares técnicos y lineamientos internacionales de sostenibilidad.</w:t>
       </w:r>
     </w:p>
     <w:p>
@@ -7816,19 +8272,19 @@
           <w:bCs/>
           <w:lang w:val="es-419" w:eastAsia="es-CO"/>
         </w:rPr>
-        <w:t>Transportistas</w:t>
-      </w:r>
-      <w:r>
-        <w:rPr>
-          <w:lang w:val="es-419" w:eastAsia="es-CO"/>
-        </w:rPr>
-        <w:t>: r</w:t>
-      </w:r>
-      <w:r>
-        <w:rPr>
-          <w:lang w:val="es-419" w:eastAsia="es-CO"/>
-        </w:rPr>
-        <w:t>educen la huella de carbono mediante rutas optimizadas, vehículos eléctricos o uso de biocombustibles.</w:t>
+        <w:t>Monitoreo e indicadores</w:t>
+      </w:r>
+      <w:r>
+        <w:rPr>
+          <w:lang w:val="es-419" w:eastAsia="es-CO"/>
+        </w:rPr>
+        <w:t>: u</w:t>
+      </w:r>
+      <w:r>
+        <w:rPr>
+          <w:lang w:val="es-419" w:eastAsia="es-CO"/>
+        </w:rPr>
+        <w:t>tiliza KPIs ambientales y logísticos para evaluar el desempeño y orientar mejoras.</w:t>
       </w:r>
     </w:p>
     <w:p>
@@ -7843,20 +8299,19 @@
           <w:bCs/>
           <w:lang w:val="es-419" w:eastAsia="es-CO"/>
         </w:rPr>
-        <w:lastRenderedPageBreak/>
-        <w:t>Distribuidores y minoristas</w:t>
-      </w:r>
-      <w:r>
-        <w:rPr>
-          <w:lang w:val="es-419" w:eastAsia="es-CO"/>
-        </w:rPr>
-        <w:t>: p</w:t>
-      </w:r>
-      <w:r>
-        <w:rPr>
-          <w:lang w:val="es-419" w:eastAsia="es-CO"/>
-        </w:rPr>
-        <w:t>romueven la venta responsable con productos a granel, sin empaques plásticos y espacios ecoeficientes.</w:t>
+        <w:t>Colaboración con actores de la cadena</w:t>
+      </w:r>
+      <w:r>
+        <w:rPr>
+          <w:lang w:val="es-419" w:eastAsia="es-CO"/>
+        </w:rPr>
+        <w:t>: f</w:t>
+      </w:r>
+      <w:r>
+        <w:rPr>
+          <w:lang w:val="es-419" w:eastAsia="es-CO"/>
+        </w:rPr>
+        <w:t>omenta alianzas y coordinación entre proveedores, operadores y clientes para fortalecer la sostenibilidad.</w:t>
       </w:r>
     </w:p>
     <w:p>
@@ -7871,19 +8326,43 @@
           <w:bCs/>
           <w:lang w:val="es-419" w:eastAsia="es-CO"/>
         </w:rPr>
-        <w:t>Consumidores:</w:t>
-      </w:r>
-      <w:r>
-        <w:rPr>
-          <w:lang w:val="es-419" w:eastAsia="es-CO"/>
-        </w:rPr>
-        <w:t xml:space="preserve"> o</w:t>
-      </w:r>
-      <w:r>
-        <w:rPr>
-          <w:lang w:val="es-419" w:eastAsia="es-CO"/>
-        </w:rPr>
-        <w:t>ptan por productos reciclables o reutilizables y participan en programas de reciclaje o devolución.</w:t>
+        <w:t>Trazabilidad</w:t>
+      </w:r>
+      <w:r>
+        <w:rPr>
+          <w:lang w:val="es-419" w:eastAsia="es-CO"/>
+        </w:rPr>
+        <w:t>: a</w:t>
+      </w:r>
+      <w:r>
+        <w:rPr>
+          <w:lang w:val="es-419" w:eastAsia="es-CO"/>
+        </w:rPr>
+        <w:t>segura el seguimiento del producto desde su origen hasta su disposición final, ofreciendo transparencia.</w:t>
+      </w:r>
+    </w:p>
+    <w:p>
+      <w:pPr>
+        <w:pStyle w:val="Ttulo2"/>
+      </w:pPr>
+      <w:bookmarkStart w:id="28" w:name="_Toc214390568"/>
+      <w:r>
+        <w:lastRenderedPageBreak/>
+        <w:t>Tipos de eslabones</w:t>
+      </w:r>
+      <w:bookmarkEnd w:id="28"/>
+    </w:p>
+    <w:p>
+      <w:pPr>
+        <w:rPr>
+          <w:lang w:val="es-419" w:eastAsia="es-CO"/>
+        </w:rPr>
+      </w:pPr>
+      <w:r>
+        <w:rPr>
+          <w:lang w:val="es-419" w:eastAsia="es-CO"/>
+        </w:rPr>
+        <w:t>Los eslabones en una cadena de suministro verde representan las distintas etapas de la cadena logística donde se pueden aplicar prácticas sostenibles. Cada una de estas etapas tiene su propia lógica, operaciones y oportunidades de mejora ambiental.</w:t>
       </w:r>
     </w:p>
     <w:p>
@@ -7898,19 +8377,19 @@
           <w:bCs/>
           <w:lang w:val="es-419" w:eastAsia="es-CO"/>
         </w:rPr>
-        <w:t>Gobierno y entes reguladores</w:t>
-      </w:r>
-      <w:r>
-        <w:rPr>
-          <w:lang w:val="es-419" w:eastAsia="es-CO"/>
-        </w:rPr>
-        <w:t>: r</w:t>
-      </w:r>
-      <w:r>
-        <w:rPr>
-          <w:lang w:val="es-419" w:eastAsia="es-CO"/>
-        </w:rPr>
-        <w:t>egulan e incentivan prácticas sostenibles mediante leyes, certificaciones y auditorías ambientales.</w:t>
+        <w:t>Abastecimiento verde</w:t>
+      </w:r>
+      <w:r>
+        <w:rPr>
+          <w:lang w:val="es-419" w:eastAsia="es-CO"/>
+        </w:rPr>
+        <w:t>: s</w:t>
+      </w:r>
+      <w:r>
+        <w:rPr>
+          <w:lang w:val="es-419" w:eastAsia="es-CO"/>
+        </w:rPr>
+        <w:t>e enfoca en adquirir materias primas de fuentes sostenibles, con certificaciones ambientales y bajo impacto ecológico.</w:t>
       </w:r>
     </w:p>
     <w:p>
@@ -7925,45 +8404,19 @@
           <w:bCs/>
           <w:lang w:val="es-419" w:eastAsia="es-CO"/>
         </w:rPr>
-        <w:t>ONG y certificadoras</w:t>
-      </w:r>
-      <w:r>
-        <w:rPr>
-          <w:lang w:val="es-419" w:eastAsia="es-CO"/>
-        </w:rPr>
-        <w:t>: e</w:t>
-      </w:r>
-      <w:r>
-        <w:rPr>
-          <w:lang w:val="es-419" w:eastAsia="es-CO"/>
-        </w:rPr>
-        <w:t>valúan, capacitan y certifican a las empresas en gestión ambiental y responsabilidad ecológica.</w:t>
-      </w:r>
-    </w:p>
-    <w:p>
-      <w:pPr>
-        <w:pStyle w:val="Ttulo2"/>
-      </w:pPr>
-      <w:bookmarkStart w:id="24" w:name="_Toc213339133"/>
-      <w:r>
-        <w:t>Categorías</w:t>
-      </w:r>
-      <w:bookmarkEnd w:id="24"/>
-      <w:r>
-        <w:t xml:space="preserve"> </w:t>
-      </w:r>
-    </w:p>
-    <w:p>
-      <w:pPr>
-        <w:rPr>
-          <w:lang w:val="es-419" w:eastAsia="es-CO"/>
-        </w:rPr>
-      </w:pPr>
-      <w:r>
-        <w:rPr>
-          <w:lang w:val="es-419" w:eastAsia="es-CO"/>
-        </w:rPr>
-        <w:t>Las categorías de la cadena de suministro verde reflejan el grado de compromiso ambiental de una empresa. A mayor integración, más sostenibles y estratégicas son sus acciones.</w:t>
+        <w:t>Producción sostenible</w:t>
+      </w:r>
+      <w:r>
+        <w:rPr>
+          <w:lang w:val="es-419" w:eastAsia="es-CO"/>
+        </w:rPr>
+        <w:t>: a</w:t>
+      </w:r>
+      <w:r>
+        <w:rPr>
+          <w:lang w:val="es-419" w:eastAsia="es-CO"/>
+        </w:rPr>
+        <w:t>plica tecnologías limpias, reduce residuos y optimiza procesos industriales.</w:t>
       </w:r>
     </w:p>
     <w:p>
@@ -7978,19 +8431,19 @@
           <w:bCs/>
           <w:lang w:val="es-419" w:eastAsia="es-CO"/>
         </w:rPr>
-        <w:t>Reactiva</w:t>
-      </w:r>
-      <w:r>
-        <w:rPr>
-          <w:lang w:val="es-419" w:eastAsia="es-CO"/>
-        </w:rPr>
-        <w:t>: a</w:t>
-      </w:r>
-      <w:r>
-        <w:rPr>
-          <w:lang w:val="es-419" w:eastAsia="es-CO"/>
-        </w:rPr>
-        <w:t>ctúa por obligación legal, cumpliendo normativas ambientales solo cuando es exigido por las autoridades.</w:t>
+        <w:t>Almacenamiento verde</w:t>
+      </w:r>
+      <w:r>
+        <w:rPr>
+          <w:lang w:val="es-419" w:eastAsia="es-CO"/>
+        </w:rPr>
+        <w:t>: m</w:t>
+      </w:r>
+      <w:r>
+        <w:rPr>
+          <w:lang w:val="es-419" w:eastAsia="es-CO"/>
+        </w:rPr>
+        <w:t>inimiza el consumo energético, controla emisiones y emplea tecnologías limpias en refrigeración y logística interna.</w:t>
       </w:r>
     </w:p>
     <w:p>
@@ -8005,19 +8458,19 @@
           <w:bCs/>
           <w:lang w:val="es-419" w:eastAsia="es-CO"/>
         </w:rPr>
-        <w:t>Proactiva</w:t>
-      </w:r>
-      <w:r>
-        <w:rPr>
-          <w:lang w:val="es-419" w:eastAsia="es-CO"/>
-        </w:rPr>
-        <w:t>: a</w:t>
-      </w:r>
-      <w:r>
-        <w:rPr>
-          <w:lang w:val="es-419" w:eastAsia="es-CO"/>
-        </w:rPr>
-        <w:t>dopta la sostenibilidad como estrategia voluntaria para mejorar su imagen y competitividad en el mercado.</w:t>
+        <w:t>Distribución ecológica</w:t>
+      </w:r>
+      <w:r>
+        <w:rPr>
+          <w:lang w:val="es-419" w:eastAsia="es-CO"/>
+        </w:rPr>
+        <w:t>: i</w:t>
+      </w:r>
+      <w:r>
+        <w:rPr>
+          <w:lang w:val="es-419" w:eastAsia="es-CO"/>
+        </w:rPr>
+        <w:t>mplementa medios de transporte más limpios, rutas optimizadas y centros logísticos cercanos al consumidor.</w:t>
       </w:r>
     </w:p>
     <w:p>
@@ -8032,19 +8485,42 @@
           <w:bCs/>
           <w:lang w:val="es-419" w:eastAsia="es-CO"/>
         </w:rPr>
-        <w:t>Colaborativa</w:t>
-      </w:r>
-      <w:r>
-        <w:rPr>
-          <w:lang w:val="es-419" w:eastAsia="es-CO"/>
-        </w:rPr>
-        <w:t>: p</w:t>
-      </w:r>
-      <w:r>
-        <w:rPr>
-          <w:lang w:val="es-419" w:eastAsia="es-CO"/>
-        </w:rPr>
-        <w:t>romueve alianzas con proveedores y socios para gestionar conjuntamente los recursos y reducir impactos ambientales.</w:t>
+        <w:t>Posconsumo:</w:t>
+      </w:r>
+      <w:r>
+        <w:rPr>
+          <w:lang w:val="es-419" w:eastAsia="es-CO"/>
+        </w:rPr>
+        <w:t xml:space="preserve"> g</w:t>
+      </w:r>
+      <w:r>
+        <w:rPr>
+          <w:lang w:val="es-419" w:eastAsia="es-CO"/>
+        </w:rPr>
+        <w:t>estiona el producto tras su uso mediante reciclaje, reuso, compostaje o devolución.</w:t>
+      </w:r>
+    </w:p>
+    <w:p>
+      <w:pPr>
+        <w:pStyle w:val="Ttulo2"/>
+      </w:pPr>
+      <w:bookmarkStart w:id="29" w:name="_Toc214390569"/>
+      <w:r>
+        <w:t>Actores</w:t>
+      </w:r>
+      <w:bookmarkEnd w:id="29"/>
+    </w:p>
+    <w:p>
+      <w:pPr>
+        <w:rPr>
+          <w:lang w:val="es-419" w:eastAsia="es-CO"/>
+        </w:rPr>
+      </w:pPr>
+      <w:r>
+        <w:rPr>
+          <w:lang w:val="es-419" w:eastAsia="es-CO"/>
+        </w:rPr>
+        <w:t>Para que una cadena de suministro verde funcione de manera efectiva, es fundamental el compromiso de todos los actores involucrados. Cada uno desempeña un rol específico en la incorporación de prácticas sostenibles, desde la producción hasta el consumo. Esta articulación permite reducir los impactos negativos en el ambiente, mejorar la eficiencia de los procesos y generar valor compartido. La colaboración y la responsabilidad de cada actor hacen posible la transición hacia modelos logísticos más sostenibles y resilientes.</w:t>
       </w:r>
     </w:p>
     <w:p>
@@ -8059,46 +8535,20 @@
           <w:bCs/>
           <w:lang w:val="es-419" w:eastAsia="es-CO"/>
         </w:rPr>
-        <w:t>Circular</w:t>
-      </w:r>
-      <w:r>
-        <w:rPr>
-          <w:lang w:val="es-419" w:eastAsia="es-CO"/>
-        </w:rPr>
-        <w:t>: c</w:t>
-      </w:r>
-      <w:r>
-        <w:rPr>
-          <w:lang w:val="es-419" w:eastAsia="es-CO"/>
-        </w:rPr>
-        <w:t>ierra el ciclo productivo mediante el reuso, reciclaje y rediseño de materiales dentro de la economía circular.</w:t>
-      </w:r>
-    </w:p>
-    <w:p>
-      <w:pPr>
-        <w:pStyle w:val="Ttulo2"/>
-      </w:pPr>
-      <w:bookmarkStart w:id="25" w:name="_Toc213339134"/>
-      <w:r>
         <w:lastRenderedPageBreak/>
-        <w:t>Criterios</w:t>
-      </w:r>
-      <w:bookmarkEnd w:id="25"/>
-      <w:r>
-        <w:t xml:space="preserve"> </w:t>
-      </w:r>
-    </w:p>
-    <w:p>
-      <w:pPr>
-        <w:rPr>
-          <w:lang w:val="es-419" w:eastAsia="es-CO"/>
-        </w:rPr>
-      </w:pPr>
-      <w:r>
-        <w:rPr>
-          <w:lang w:val="es-419" w:eastAsia="es-CO"/>
-        </w:rPr>
-        <w:t>Estos criterios orientan las decisiones dentro de la cadena de suministro verde, asegurando que cada proceso contribuya positivamente al ambiente.</w:t>
+        <w:t>Proveedores</w:t>
+      </w:r>
+      <w:r>
+        <w:rPr>
+          <w:lang w:val="es-419" w:eastAsia="es-CO"/>
+        </w:rPr>
+        <w:t>: s</w:t>
+      </w:r>
+      <w:r>
+        <w:rPr>
+          <w:lang w:val="es-419" w:eastAsia="es-CO"/>
+        </w:rPr>
+        <w:t>uministran insumos ecológicos y certificados, priorizando materiales locales y sostenibles para reducir transporte y emisiones.</w:t>
       </w:r>
     </w:p>
     <w:p>
@@ -8113,32 +8563,19 @@
           <w:bCs/>
           <w:lang w:val="es-419" w:eastAsia="es-CO"/>
         </w:rPr>
-        <w:t>Reducción de emisiones</w:t>
-      </w:r>
-      <w:r>
-        <w:rPr>
-          <w:lang w:val="es-419" w:eastAsia="es-CO"/>
-        </w:rPr>
-        <w:t>: b</w:t>
-      </w:r>
-      <w:r>
-        <w:rPr>
-          <w:lang w:val="es-419" w:eastAsia="es-CO"/>
-        </w:rPr>
-        <w:t xml:space="preserve">usca minimizar los gases de efecto invernadero mediante prácticas como el uso de transporte eléctrico o de bajas emisiones, apoyándose en herramientas como el GHG </w:t>
-      </w:r>
-      <w:r>
-        <w:rPr>
-          <w:rStyle w:val="Extranjerismo"/>
-          <w:lang w:val="es-419" w:eastAsia="es-CO"/>
-        </w:rPr>
-        <w:t xml:space="preserve">Protocol </w:t>
-      </w:r>
-      <w:r>
-        <w:rPr>
-          <w:lang w:val="es-419" w:eastAsia="es-CO"/>
-        </w:rPr>
-        <w:t>para medir la huella de carbono.</w:t>
+        <w:t>Fabricantes</w:t>
+      </w:r>
+      <w:r>
+        <w:rPr>
+          <w:lang w:val="es-419" w:eastAsia="es-CO"/>
+        </w:rPr>
+        <w:t>: a</w:t>
+      </w:r>
+      <w:r>
+        <w:rPr>
+          <w:lang w:val="es-419" w:eastAsia="es-CO"/>
+        </w:rPr>
+        <w:t>plican procesos limpios y eficientes, usando tecnologías de bajo consumo y controlando residuos industriales.</w:t>
       </w:r>
     </w:p>
     <w:p>
@@ -8153,19 +8590,19 @@
           <w:bCs/>
           <w:lang w:val="es-419" w:eastAsia="es-CO"/>
         </w:rPr>
-        <w:t>Eficiencia energética</w:t>
-      </w:r>
-      <w:r>
-        <w:rPr>
-          <w:lang w:val="es-419" w:eastAsia="es-CO"/>
-        </w:rPr>
-        <w:t>: p</w:t>
-      </w:r>
-      <w:r>
-        <w:rPr>
-          <w:lang w:val="es-419" w:eastAsia="es-CO"/>
-        </w:rPr>
-        <w:t>rioriza la optimización del consumo eléctrico en procesos productivos, aplicando sensores, temporizadores y auditorías energéticas que permiten identificar áreas de mejora.</w:t>
+        <w:t>Transportistas</w:t>
+      </w:r>
+      <w:r>
+        <w:rPr>
+          <w:lang w:val="es-419" w:eastAsia="es-CO"/>
+        </w:rPr>
+        <w:t>: r</w:t>
+      </w:r>
+      <w:r>
+        <w:rPr>
+          <w:lang w:val="es-419" w:eastAsia="es-CO"/>
+        </w:rPr>
+        <w:t>educen la huella de carbono mediante rutas optimizadas, vehículos eléctricos o uso de biocombustibles.</w:t>
       </w:r>
     </w:p>
     <w:p>
@@ -8180,7 +8617,7 @@
           <w:bCs/>
           <w:lang w:val="es-419" w:eastAsia="es-CO"/>
         </w:rPr>
-        <w:t>Gestión de residuos</w:t>
+        <w:t>Distribuidores y minoristas</w:t>
       </w:r>
       <w:r>
         <w:rPr>
@@ -8192,7 +8629,7 @@
         <w:rPr>
           <w:lang w:val="es-419" w:eastAsia="es-CO"/>
         </w:rPr>
-        <w:t>romueve la separación, reciclaje y compostaje de los residuos generados, en cumplimiento con los lineamientos de la norma ISO 14001 sobre gestión ambiental.</w:t>
+        <w:t>romueven la venta responsable con productos a granel, sin empaques plásticos y espacios ecoeficientes.</w:t>
       </w:r>
     </w:p>
     <w:p>
@@ -8207,32 +8644,19 @@
           <w:bCs/>
           <w:lang w:val="es-419" w:eastAsia="es-CO"/>
         </w:rPr>
-        <w:t>Transporte limpio</w:t>
-      </w:r>
-      <w:r>
-        <w:rPr>
-          <w:lang w:val="es-419" w:eastAsia="es-CO"/>
-        </w:rPr>
-        <w:t>: i</w:t>
-      </w:r>
-      <w:r>
-        <w:rPr>
-          <w:lang w:val="es-419" w:eastAsia="es-CO"/>
-        </w:rPr>
-        <w:t xml:space="preserve">mpulsa el uso de medios y rutas sostenibles, como el transporte multimodal o eléctrico, apoyándose en herramientas de ruteo dinámico y </w:t>
-      </w:r>
-      <w:r>
-        <w:rPr>
-          <w:rStyle w:val="Extranjerismo"/>
-          <w:lang w:val="es-419" w:eastAsia="es-CO"/>
-        </w:rPr>
-        <w:t>software</w:t>
-      </w:r>
-      <w:r>
-        <w:rPr>
-          <w:lang w:val="es-419" w:eastAsia="es-CO"/>
-        </w:rPr>
-        <w:t xml:space="preserve"> GIS para reducir el impacto ambiental.</w:t>
+        <w:t>Consumidores:</w:t>
+      </w:r>
+      <w:r>
+        <w:rPr>
+          <w:lang w:val="es-419" w:eastAsia="es-CO"/>
+        </w:rPr>
+        <w:t xml:space="preserve"> o</w:t>
+      </w:r>
+      <w:r>
+        <w:rPr>
+          <w:lang w:val="es-419" w:eastAsia="es-CO"/>
+        </w:rPr>
+        <w:t>ptan por productos reciclables o reutilizables y participan en programas de reciclaje o devolución.</w:t>
       </w:r>
     </w:p>
     <w:p>
@@ -8247,19 +8671,19 @@
           <w:bCs/>
           <w:lang w:val="es-419" w:eastAsia="es-CO"/>
         </w:rPr>
-        <w:t>Innovación en materiales</w:t>
-      </w:r>
-      <w:r>
-        <w:rPr>
-          <w:lang w:val="es-419" w:eastAsia="es-CO"/>
-        </w:rPr>
-        <w:t>: f</w:t>
-      </w:r>
-      <w:r>
-        <w:rPr>
-          <w:lang w:val="es-419" w:eastAsia="es-CO"/>
-        </w:rPr>
-        <w:t>omenta la sustitución de materias primas por opciones renovables, biodegradables o recicladas, mediante el uso del Análisis del Ciclo de Vida (ACV) para evaluar su impacto.</w:t>
+        <w:t>Gobierno y entes reguladores</w:t>
+      </w:r>
+      <w:r>
+        <w:rPr>
+          <w:lang w:val="es-419" w:eastAsia="es-CO"/>
+        </w:rPr>
+        <w:t>: r</w:t>
+      </w:r>
+      <w:r>
+        <w:rPr>
+          <w:lang w:val="es-419" w:eastAsia="es-CO"/>
+        </w:rPr>
+        <w:t>egulan e incentivan prácticas sostenibles mediante leyes, certificaciones y auditorías ambientales.</w:t>
       </w:r>
     </w:p>
     <w:p>
@@ -8274,43 +8698,45 @@
           <w:bCs/>
           <w:lang w:val="es-419" w:eastAsia="es-CO"/>
         </w:rPr>
-        <w:t>Cumplimiento normativo</w:t>
-      </w:r>
-      <w:r>
-        <w:rPr>
-          <w:lang w:val="es-419" w:eastAsia="es-CO"/>
-        </w:rPr>
-        <w:t>: g</w:t>
-      </w:r>
-      <w:r>
-        <w:rPr>
-          <w:lang w:val="es-419" w:eastAsia="es-CO"/>
-        </w:rPr>
-        <w:t>arantiza que todos los procesos se ajusten a la legislación ambiental vigente, apoyándose en instrumentos como la Declaración Ambiental del Producto (DAP) para demostrar transparencia y conformidad.</w:t>
+        <w:t>ONG y certificadoras</w:t>
+      </w:r>
+      <w:r>
+        <w:rPr>
+          <w:lang w:val="es-419" w:eastAsia="es-CO"/>
+        </w:rPr>
+        <w:t>: e</w:t>
+      </w:r>
+      <w:r>
+        <w:rPr>
+          <w:lang w:val="es-419" w:eastAsia="es-CO"/>
+        </w:rPr>
+        <w:t>valúan, capacitan y certifican a las empresas en gestión ambiental y responsabilidad ecológica.</w:t>
       </w:r>
     </w:p>
     <w:p>
       <w:pPr>
         <w:pStyle w:val="Ttulo2"/>
       </w:pPr>
-      <w:bookmarkStart w:id="26" w:name="_Toc213339135"/>
-      <w:r>
-        <w:lastRenderedPageBreak/>
-        <w:t>Costos</w:t>
-      </w:r>
-      <w:bookmarkEnd w:id="26"/>
-    </w:p>
-    <w:p>
-      <w:pPr>
-        <w:rPr>
-          <w:lang w:val="es-419" w:eastAsia="es-CO"/>
-        </w:rPr>
-      </w:pPr>
-      <w:r>
-        <w:rPr>
-          <w:lang w:val="es-419" w:eastAsia="es-CO"/>
-        </w:rPr>
-        <w:t>Aunque inicialmente pueden parecer elevados, los costos vinculados a una cadena de suministro verde son inversiones estratégicas. Estos gastos se equilibran con beneficios como el ahorro a largo plazo, el fortalecimiento de la imagen corporativa y el cumplimiento normativo. Comprender los tipos de costos permite tomar decisiones más informadas y sostenibles.</w:t>
+      <w:bookmarkStart w:id="30" w:name="_Toc214390570"/>
+      <w:r>
+        <w:t>Categorías</w:t>
+      </w:r>
+      <w:bookmarkEnd w:id="30"/>
+      <w:r>
+        <w:t xml:space="preserve"> </w:t>
+      </w:r>
+    </w:p>
+    <w:p>
+      <w:pPr>
+        <w:rPr>
+          <w:lang w:val="es-419" w:eastAsia="es-CO"/>
+        </w:rPr>
+      </w:pPr>
+      <w:r>
+        <w:rPr>
+          <w:lang w:val="es-419" w:eastAsia="es-CO"/>
+        </w:rPr>
+        <w:t>Las categorías de la cadena de suministro verde reflejan el grado de compromiso ambiental de una empresa. A mayor integración, más sostenibles y estratégicas son sus acciones.</w:t>
       </w:r>
     </w:p>
     <w:p>
@@ -8325,19 +8751,19 @@
           <w:bCs/>
           <w:lang w:val="es-419" w:eastAsia="es-CO"/>
         </w:rPr>
-        <w:t>Inversión inicial</w:t>
-      </w:r>
-      <w:r>
-        <w:rPr>
-          <w:lang w:val="es-419" w:eastAsia="es-CO"/>
-        </w:rPr>
-        <w:t>: i</w:t>
-      </w:r>
-      <w:r>
-        <w:rPr>
-          <w:lang w:val="es-419" w:eastAsia="es-CO"/>
-        </w:rPr>
-        <w:t>nversión en tecnologías o rediseño de procesos sostenibles; puede optimizarse con incentivos gubernamentales.</w:t>
+        <w:t>Reactiva</w:t>
+      </w:r>
+      <w:r>
+        <w:rPr>
+          <w:lang w:val="es-419" w:eastAsia="es-CO"/>
+        </w:rPr>
+        <w:t>: a</w:t>
+      </w:r>
+      <w:r>
+        <w:rPr>
+          <w:lang w:val="es-419" w:eastAsia="es-CO"/>
+        </w:rPr>
+        <w:t>ctúa por obligación legal, cumpliendo normativas ambientales solo cuando es exigido por las autoridades.</w:t>
       </w:r>
     </w:p>
     <w:p>
@@ -8352,19 +8778,19 @@
           <w:bCs/>
           <w:lang w:val="es-419" w:eastAsia="es-CO"/>
         </w:rPr>
-        <w:t>Costos operativos</w:t>
-      </w:r>
-      <w:r>
-        <w:rPr>
-          <w:lang w:val="es-419" w:eastAsia="es-CO"/>
-        </w:rPr>
-        <w:t>: g</w:t>
-      </w:r>
-      <w:r>
-        <w:rPr>
-          <w:lang w:val="es-419" w:eastAsia="es-CO"/>
-        </w:rPr>
-        <w:t>astos diarios en energía, transporte y materiales; se reducen con automatización y energías limpias.</w:t>
+        <w:t>Proactiva</w:t>
+      </w:r>
+      <w:r>
+        <w:rPr>
+          <w:lang w:val="es-419" w:eastAsia="es-CO"/>
+        </w:rPr>
+        <w:t>: a</w:t>
+      </w:r>
+      <w:r>
+        <w:rPr>
+          <w:lang w:val="es-419" w:eastAsia="es-CO"/>
+        </w:rPr>
+        <w:t>dopta la sostenibilidad como estrategia voluntaria para mejorar su imagen y competitividad en el mercado.</w:t>
       </w:r>
     </w:p>
     <w:p>
@@ -8379,19 +8805,20 @@
           <w:bCs/>
           <w:lang w:val="es-419" w:eastAsia="es-CO"/>
         </w:rPr>
-        <w:t>Costos de cumplimiento</w:t>
-      </w:r>
-      <w:r>
-        <w:rPr>
-          <w:lang w:val="es-419" w:eastAsia="es-CO"/>
-        </w:rPr>
-        <w:t>: g</w:t>
-      </w:r>
-      <w:r>
-        <w:rPr>
-          <w:lang w:val="es-419" w:eastAsia="es-CO"/>
-        </w:rPr>
-        <w:t>astos por auditorías y licencias ambientales; anticiparse a las normas evita sanciones.</w:t>
+        <w:lastRenderedPageBreak/>
+        <w:t>Colaborativa</w:t>
+      </w:r>
+      <w:r>
+        <w:rPr>
+          <w:lang w:val="es-419" w:eastAsia="es-CO"/>
+        </w:rPr>
+        <w:t>: p</w:t>
+      </w:r>
+      <w:r>
+        <w:rPr>
+          <w:lang w:val="es-419" w:eastAsia="es-CO"/>
+        </w:rPr>
+        <w:t>romueve alianzas con proveedores y socios para gestionar conjuntamente los recursos y reducir impactos ambientales.</w:t>
       </w:r>
     </w:p>
     <w:p>
@@ -8406,19 +8833,45 @@
           <w:bCs/>
           <w:lang w:val="es-419" w:eastAsia="es-CO"/>
         </w:rPr>
-        <w:t>Costos ocultos</w:t>
-      </w:r>
-      <w:r>
-        <w:rPr>
-          <w:lang w:val="es-419" w:eastAsia="es-CO"/>
-        </w:rPr>
-        <w:t>: p</w:t>
-      </w:r>
-      <w:r>
-        <w:rPr>
-          <w:lang w:val="es-419" w:eastAsia="es-CO"/>
-        </w:rPr>
-        <w:t>érdidas por daños ambientales o reputacionales; se previenen con gestión de riesgos y sostenibilidad.</w:t>
+        <w:t>Circular</w:t>
+      </w:r>
+      <w:r>
+        <w:rPr>
+          <w:lang w:val="es-419" w:eastAsia="es-CO"/>
+        </w:rPr>
+        <w:t>: c</w:t>
+      </w:r>
+      <w:r>
+        <w:rPr>
+          <w:lang w:val="es-419" w:eastAsia="es-CO"/>
+        </w:rPr>
+        <w:t>ierra el ciclo productivo mediante el reuso, reciclaje y rediseño de materiales dentro de la economía circular.</w:t>
+      </w:r>
+    </w:p>
+    <w:p>
+      <w:pPr>
+        <w:pStyle w:val="Ttulo2"/>
+      </w:pPr>
+      <w:bookmarkStart w:id="31" w:name="_Toc214390571"/>
+      <w:r>
+        <w:t>Criterios</w:t>
+      </w:r>
+      <w:bookmarkEnd w:id="31"/>
+      <w:r>
+        <w:t xml:space="preserve"> </w:t>
+      </w:r>
+    </w:p>
+    <w:p>
+      <w:pPr>
+        <w:rPr>
+          <w:lang w:val="es-419" w:eastAsia="es-CO"/>
+        </w:rPr>
+      </w:pPr>
+      <w:r>
+        <w:rPr>
+          <w:lang w:val="es-419" w:eastAsia="es-CO"/>
+        </w:rPr>
+        <w:t>Estos criterios orientan las decisiones dentro de la cadena de suministro verde, asegurando que cada proceso contribuya positivamente al ambiente.</w:t>
       </w:r>
     </w:p>
     <w:p>
@@ -8433,6 +8886,326 @@
           <w:bCs/>
           <w:lang w:val="es-419" w:eastAsia="es-CO"/>
         </w:rPr>
+        <w:t>Reducción de emisiones</w:t>
+      </w:r>
+      <w:r>
+        <w:rPr>
+          <w:lang w:val="es-419" w:eastAsia="es-CO"/>
+        </w:rPr>
+        <w:t>: b</w:t>
+      </w:r>
+      <w:r>
+        <w:rPr>
+          <w:lang w:val="es-419" w:eastAsia="es-CO"/>
+        </w:rPr>
+        <w:t xml:space="preserve">usca minimizar los gases de efecto invernadero mediante prácticas como el uso de transporte eléctrico o de bajas emisiones, apoyándose en herramientas como el GHG </w:t>
+      </w:r>
+      <w:r>
+        <w:rPr>
+          <w:rStyle w:val="Extranjerismo"/>
+          <w:lang w:val="es-419" w:eastAsia="es-CO"/>
+        </w:rPr>
+        <w:t xml:space="preserve">Protocol </w:t>
+      </w:r>
+      <w:r>
+        <w:rPr>
+          <w:lang w:val="es-419" w:eastAsia="es-CO"/>
+        </w:rPr>
+        <w:t>para medir la huella de carbono.</w:t>
+      </w:r>
+    </w:p>
+    <w:p>
+      <w:pPr>
+        <w:rPr>
+          <w:lang w:val="es-419" w:eastAsia="es-CO"/>
+        </w:rPr>
+      </w:pPr>
+      <w:r>
+        <w:rPr>
+          <w:b/>
+          <w:bCs/>
+          <w:lang w:val="es-419" w:eastAsia="es-CO"/>
+        </w:rPr>
+        <w:t>Eficiencia energética</w:t>
+      </w:r>
+      <w:r>
+        <w:rPr>
+          <w:lang w:val="es-419" w:eastAsia="es-CO"/>
+        </w:rPr>
+        <w:t>: p</w:t>
+      </w:r>
+      <w:r>
+        <w:rPr>
+          <w:lang w:val="es-419" w:eastAsia="es-CO"/>
+        </w:rPr>
+        <w:t>rioriza la optimización del consumo eléctrico en procesos productivos, aplicando sensores, temporizadores y auditorías energéticas que permiten identificar áreas de mejora.</w:t>
+      </w:r>
+    </w:p>
+    <w:p>
+      <w:pPr>
+        <w:rPr>
+          <w:lang w:val="es-419" w:eastAsia="es-CO"/>
+        </w:rPr>
+      </w:pPr>
+      <w:r>
+        <w:rPr>
+          <w:b/>
+          <w:bCs/>
+          <w:lang w:val="es-419" w:eastAsia="es-CO"/>
+        </w:rPr>
+        <w:t>Gestión de residuos</w:t>
+      </w:r>
+      <w:r>
+        <w:rPr>
+          <w:lang w:val="es-419" w:eastAsia="es-CO"/>
+        </w:rPr>
+        <w:t>: p</w:t>
+      </w:r>
+      <w:r>
+        <w:rPr>
+          <w:lang w:val="es-419" w:eastAsia="es-CO"/>
+        </w:rPr>
+        <w:t>romueve la separación, reciclaje y compostaje de los residuos generados, en cumplimiento con los lineamientos de la norma ISO 14001 sobre gestión ambiental.</w:t>
+      </w:r>
+    </w:p>
+    <w:p>
+      <w:pPr>
+        <w:rPr>
+          <w:lang w:val="es-419" w:eastAsia="es-CO"/>
+        </w:rPr>
+      </w:pPr>
+      <w:r>
+        <w:rPr>
+          <w:b/>
+          <w:bCs/>
+          <w:lang w:val="es-419" w:eastAsia="es-CO"/>
+        </w:rPr>
+        <w:t>Transporte limpio</w:t>
+      </w:r>
+      <w:r>
+        <w:rPr>
+          <w:lang w:val="es-419" w:eastAsia="es-CO"/>
+        </w:rPr>
+        <w:t>: i</w:t>
+      </w:r>
+      <w:r>
+        <w:rPr>
+          <w:lang w:val="es-419" w:eastAsia="es-CO"/>
+        </w:rPr>
+        <w:t xml:space="preserve">mpulsa el uso de medios y rutas sostenibles, como el transporte multimodal o eléctrico, apoyándose en herramientas de ruteo dinámico y </w:t>
+      </w:r>
+      <w:r>
+        <w:rPr>
+          <w:rStyle w:val="Extranjerismo"/>
+          <w:lang w:val="es-419" w:eastAsia="es-CO"/>
+        </w:rPr>
+        <w:t>software</w:t>
+      </w:r>
+      <w:r>
+        <w:rPr>
+          <w:lang w:val="es-419" w:eastAsia="es-CO"/>
+        </w:rPr>
+        <w:t xml:space="preserve"> GIS para reducir el impacto ambiental.</w:t>
+      </w:r>
+    </w:p>
+    <w:p>
+      <w:pPr>
+        <w:rPr>
+          <w:lang w:val="es-419" w:eastAsia="es-CO"/>
+        </w:rPr>
+      </w:pPr>
+      <w:r>
+        <w:rPr>
+          <w:b/>
+          <w:bCs/>
+          <w:lang w:val="es-419" w:eastAsia="es-CO"/>
+        </w:rPr>
+        <w:t>Innovación en materiales</w:t>
+      </w:r>
+      <w:r>
+        <w:rPr>
+          <w:lang w:val="es-419" w:eastAsia="es-CO"/>
+        </w:rPr>
+        <w:t>: f</w:t>
+      </w:r>
+      <w:r>
+        <w:rPr>
+          <w:lang w:val="es-419" w:eastAsia="es-CO"/>
+        </w:rPr>
+        <w:t>omenta la sustitución de materias primas por opciones renovables, biodegradables o recicladas, mediante el uso del Análisis del Ciclo de Vida (ACV) para evaluar su impacto.</w:t>
+      </w:r>
+    </w:p>
+    <w:p>
+      <w:pPr>
+        <w:rPr>
+          <w:lang w:val="es-419" w:eastAsia="es-CO"/>
+        </w:rPr>
+      </w:pPr>
+      <w:r>
+        <w:rPr>
+          <w:b/>
+          <w:bCs/>
+          <w:lang w:val="es-419" w:eastAsia="es-CO"/>
+        </w:rPr>
+        <w:lastRenderedPageBreak/>
+        <w:t>Cumplimiento normativo</w:t>
+      </w:r>
+      <w:r>
+        <w:rPr>
+          <w:lang w:val="es-419" w:eastAsia="es-CO"/>
+        </w:rPr>
+        <w:t>: g</w:t>
+      </w:r>
+      <w:r>
+        <w:rPr>
+          <w:lang w:val="es-419" w:eastAsia="es-CO"/>
+        </w:rPr>
+        <w:t>arantiza que todos los procesos se ajusten a la legislación ambiental vigente, apoyándose en instrumentos como la Declaración Ambiental del Producto (DAP) para demostrar transparencia y conformidad.</w:t>
+      </w:r>
+    </w:p>
+    <w:p>
+      <w:pPr>
+        <w:pStyle w:val="Ttulo2"/>
+      </w:pPr>
+      <w:bookmarkStart w:id="32" w:name="_Toc214390572"/>
+      <w:r>
+        <w:t>Costos</w:t>
+      </w:r>
+      <w:bookmarkEnd w:id="32"/>
+    </w:p>
+    <w:p>
+      <w:pPr>
+        <w:rPr>
+          <w:lang w:val="es-419" w:eastAsia="es-CO"/>
+        </w:rPr>
+      </w:pPr>
+      <w:r>
+        <w:rPr>
+          <w:lang w:val="es-419" w:eastAsia="es-CO"/>
+        </w:rPr>
+        <w:t>Aunque inicialmente pueden parecer elevados, los costos vinculados a una cadena de suministro verde son inversiones estratégicas. Estos gastos se equilibran con beneficios como el ahorro a largo plazo, el fortalecimiento de la imagen corporativa y el cumplimiento normativo. Comprender los tipos de costos permite tomar decisiones más informadas y sostenibles.</w:t>
+      </w:r>
+    </w:p>
+    <w:p>
+      <w:pPr>
+        <w:rPr>
+          <w:lang w:val="es-419" w:eastAsia="es-CO"/>
+        </w:rPr>
+      </w:pPr>
+      <w:r>
+        <w:rPr>
+          <w:b/>
+          <w:bCs/>
+          <w:lang w:val="es-419" w:eastAsia="es-CO"/>
+        </w:rPr>
+        <w:t>Inversión inicial</w:t>
+      </w:r>
+      <w:r>
+        <w:rPr>
+          <w:lang w:val="es-419" w:eastAsia="es-CO"/>
+        </w:rPr>
+        <w:t>: i</w:t>
+      </w:r>
+      <w:r>
+        <w:rPr>
+          <w:lang w:val="es-419" w:eastAsia="es-CO"/>
+        </w:rPr>
+        <w:t>nversión en tecnologías o rediseño de procesos sostenibles; puede optimizarse con incentivos gubernamentales.</w:t>
+      </w:r>
+    </w:p>
+    <w:p>
+      <w:pPr>
+        <w:rPr>
+          <w:lang w:val="es-419" w:eastAsia="es-CO"/>
+        </w:rPr>
+      </w:pPr>
+      <w:r>
+        <w:rPr>
+          <w:b/>
+          <w:bCs/>
+          <w:lang w:val="es-419" w:eastAsia="es-CO"/>
+        </w:rPr>
+        <w:t>Costos operativos</w:t>
+      </w:r>
+      <w:r>
+        <w:rPr>
+          <w:lang w:val="es-419" w:eastAsia="es-CO"/>
+        </w:rPr>
+        <w:t>: g</w:t>
+      </w:r>
+      <w:r>
+        <w:rPr>
+          <w:lang w:val="es-419" w:eastAsia="es-CO"/>
+        </w:rPr>
+        <w:t>astos diarios en energía, transporte y materiales; se reducen con automatización y energías limpias.</w:t>
+      </w:r>
+    </w:p>
+    <w:p>
+      <w:pPr>
+        <w:rPr>
+          <w:lang w:val="es-419" w:eastAsia="es-CO"/>
+        </w:rPr>
+      </w:pPr>
+      <w:r>
+        <w:rPr>
+          <w:b/>
+          <w:bCs/>
+          <w:lang w:val="es-419" w:eastAsia="es-CO"/>
+        </w:rPr>
+        <w:t>Costos de cumplimiento</w:t>
+      </w:r>
+      <w:r>
+        <w:rPr>
+          <w:lang w:val="es-419" w:eastAsia="es-CO"/>
+        </w:rPr>
+        <w:t>: g</w:t>
+      </w:r>
+      <w:r>
+        <w:rPr>
+          <w:lang w:val="es-419" w:eastAsia="es-CO"/>
+        </w:rPr>
+        <w:t>astos por auditorías y licencias ambientales; anticiparse a las normas evita sanciones.</w:t>
+      </w:r>
+    </w:p>
+    <w:p>
+      <w:pPr>
+        <w:rPr>
+          <w:lang w:val="es-419" w:eastAsia="es-CO"/>
+        </w:rPr>
+      </w:pPr>
+      <w:r>
+        <w:rPr>
+          <w:b/>
+          <w:bCs/>
+          <w:lang w:val="es-419" w:eastAsia="es-CO"/>
+        </w:rPr>
+        <w:t>Costos ocultos</w:t>
+      </w:r>
+      <w:r>
+        <w:rPr>
+          <w:lang w:val="es-419" w:eastAsia="es-CO"/>
+        </w:rPr>
+        <w:t>: p</w:t>
+      </w:r>
+      <w:r>
+        <w:rPr>
+          <w:lang w:val="es-419" w:eastAsia="es-CO"/>
+        </w:rPr>
+        <w:t>érdidas por daños ambientales o reputacionales; se previenen con gestión de riesgos y sostenibilidad.</w:t>
+      </w:r>
+    </w:p>
+    <w:p>
+      <w:pPr>
+        <w:rPr>
+          <w:lang w:val="es-419" w:eastAsia="es-CO"/>
+        </w:rPr>
+      </w:pPr>
+      <w:r>
+        <w:rPr>
+          <w:b/>
+          <w:bCs/>
+          <w:lang w:val="es-419" w:eastAsia="es-CO"/>
+        </w:rPr>
         <w:t>Costos de oportunidad</w:t>
       </w:r>
       <w:r>
@@ -8466,12 +9239,12 @@
       <w:pPr>
         <w:pStyle w:val="Ttulo1"/>
       </w:pPr>
-      <w:bookmarkStart w:id="27" w:name="_Toc213339136"/>
+      <w:bookmarkStart w:id="33" w:name="_Toc214390573"/>
       <w:r>
         <w:lastRenderedPageBreak/>
         <w:t>Procesos de la cadena de suministro</w:t>
       </w:r>
-      <w:bookmarkEnd w:id="27"/>
+      <w:bookmarkEnd w:id="33"/>
     </w:p>
     <w:p>
       <w:pPr>
@@ -8510,24 +9283,28 @@
           <w14:ligatures w14:val="none"/>
         </w:rPr>
       </w:pPr>
-      <w:bookmarkStart w:id="28" w:name="_Toc213252555"/>
-      <w:bookmarkStart w:id="29" w:name="_Toc213309675"/>
-      <w:bookmarkStart w:id="30" w:name="_Toc213329335"/>
-      <w:bookmarkStart w:id="31" w:name="_Toc213339137"/>
-      <w:bookmarkEnd w:id="28"/>
-      <w:bookmarkEnd w:id="29"/>
-      <w:bookmarkEnd w:id="30"/>
-      <w:bookmarkEnd w:id="31"/>
+      <w:bookmarkStart w:id="34" w:name="_Toc213252555"/>
+      <w:bookmarkStart w:id="35" w:name="_Toc213309675"/>
+      <w:bookmarkStart w:id="36" w:name="_Toc213329335"/>
+      <w:bookmarkStart w:id="37" w:name="_Toc213339137"/>
+      <w:bookmarkStart w:id="38" w:name="_Toc213343303"/>
+      <w:bookmarkStart w:id="39" w:name="_Toc214390574"/>
+      <w:bookmarkEnd w:id="34"/>
+      <w:bookmarkEnd w:id="35"/>
+      <w:bookmarkEnd w:id="36"/>
+      <w:bookmarkEnd w:id="37"/>
+      <w:bookmarkEnd w:id="38"/>
+      <w:bookmarkEnd w:id="39"/>
     </w:p>
     <w:p>
       <w:pPr>
         <w:pStyle w:val="Ttulo2"/>
       </w:pPr>
-      <w:bookmarkStart w:id="32" w:name="_Toc213339138"/>
+      <w:bookmarkStart w:id="40" w:name="_Toc214390575"/>
       <w:r>
         <w:t>Concepto</w:t>
       </w:r>
-      <w:bookmarkEnd w:id="32"/>
+      <w:bookmarkEnd w:id="40"/>
     </w:p>
     <w:p>
       <w:pPr>
@@ -8558,11 +9335,11 @@
       <w:pPr>
         <w:pStyle w:val="Ttulo2"/>
       </w:pPr>
-      <w:bookmarkStart w:id="33" w:name="_Toc213339139"/>
+      <w:bookmarkStart w:id="41" w:name="_Toc214390576"/>
       <w:r>
         <w:t>Niveles</w:t>
       </w:r>
-      <w:bookmarkEnd w:id="33"/>
+      <w:bookmarkEnd w:id="41"/>
       <w:r>
         <w:t xml:space="preserve"> </w:t>
       </w:r>
@@ -8729,11 +9506,11 @@
       <w:pPr>
         <w:pStyle w:val="Ttulo2"/>
       </w:pPr>
-      <w:bookmarkStart w:id="34" w:name="_Toc213339140"/>
+      <w:bookmarkStart w:id="42" w:name="_Toc214390577"/>
       <w:r>
         <w:t>Actividades</w:t>
       </w:r>
-      <w:bookmarkEnd w:id="34"/>
+      <w:bookmarkEnd w:id="42"/>
     </w:p>
     <w:p>
       <w:pPr>
@@ -8894,12 +9671,12 @@
       <w:pPr>
         <w:pStyle w:val="Ttulo2"/>
       </w:pPr>
-      <w:bookmarkStart w:id="35" w:name="_Toc213339141"/>
+      <w:bookmarkStart w:id="43" w:name="_Toc214390578"/>
       <w:r>
         <w:lastRenderedPageBreak/>
         <w:t>Fases</w:t>
       </w:r>
-      <w:bookmarkEnd w:id="35"/>
+      <w:bookmarkEnd w:id="43"/>
     </w:p>
     <w:p>
       <w:pPr>
@@ -9053,11 +9830,11 @@
       <w:pPr>
         <w:pStyle w:val="Ttulo2"/>
       </w:pPr>
-      <w:bookmarkStart w:id="36" w:name="_Toc213339142"/>
+      <w:bookmarkStart w:id="44" w:name="_Toc214390579"/>
       <w:r>
         <w:t>Clasificación</w:t>
       </w:r>
-      <w:bookmarkEnd w:id="36"/>
+      <w:bookmarkEnd w:id="44"/>
       <w:r>
         <w:t xml:space="preserve"> </w:t>
       </w:r>
@@ -9188,11 +9965,11 @@
       <w:pPr>
         <w:pStyle w:val="Ttulo2"/>
       </w:pPr>
-      <w:bookmarkStart w:id="37" w:name="_Toc213339143"/>
+      <w:bookmarkStart w:id="45" w:name="_Toc214390580"/>
       <w:r>
         <w:t>Caracterización</w:t>
       </w:r>
-      <w:bookmarkEnd w:id="37"/>
+      <w:bookmarkEnd w:id="45"/>
     </w:p>
     <w:p>
       <w:pPr>
@@ -9335,12 +10112,12 @@
       <w:pPr>
         <w:pStyle w:val="Ttulo1"/>
       </w:pPr>
-      <w:bookmarkStart w:id="38" w:name="_Toc213339144"/>
+      <w:bookmarkStart w:id="46" w:name="_Toc214390581"/>
       <w:r>
         <w:lastRenderedPageBreak/>
         <w:t>Cadena de valor sostenible</w:t>
       </w:r>
-      <w:bookmarkEnd w:id="38"/>
+      <w:bookmarkEnd w:id="46"/>
     </w:p>
     <w:p>
       <w:pPr>
@@ -9379,24 +10156,28 @@
           <w14:ligatures w14:val="none"/>
         </w:rPr>
       </w:pPr>
-      <w:bookmarkStart w:id="39" w:name="_Toc213252563"/>
-      <w:bookmarkStart w:id="40" w:name="_Toc213309683"/>
-      <w:bookmarkStart w:id="41" w:name="_Toc213329343"/>
-      <w:bookmarkStart w:id="42" w:name="_Toc213339145"/>
-      <w:bookmarkEnd w:id="39"/>
-      <w:bookmarkEnd w:id="40"/>
-      <w:bookmarkEnd w:id="41"/>
-      <w:bookmarkEnd w:id="42"/>
+      <w:bookmarkStart w:id="47" w:name="_Toc213252563"/>
+      <w:bookmarkStart w:id="48" w:name="_Toc213309683"/>
+      <w:bookmarkStart w:id="49" w:name="_Toc213329343"/>
+      <w:bookmarkStart w:id="50" w:name="_Toc213339145"/>
+      <w:bookmarkStart w:id="51" w:name="_Toc213343311"/>
+      <w:bookmarkStart w:id="52" w:name="_Toc214390582"/>
+      <w:bookmarkEnd w:id="47"/>
+      <w:bookmarkEnd w:id="48"/>
+      <w:bookmarkEnd w:id="49"/>
+      <w:bookmarkEnd w:id="50"/>
+      <w:bookmarkEnd w:id="51"/>
+      <w:bookmarkEnd w:id="52"/>
     </w:p>
     <w:p>
       <w:pPr>
         <w:pStyle w:val="Ttulo2"/>
       </w:pPr>
-      <w:bookmarkStart w:id="43" w:name="_Toc213339146"/>
+      <w:bookmarkStart w:id="53" w:name="_Toc214390583"/>
       <w:r>
         <w:t>Concepto</w:t>
       </w:r>
-      <w:bookmarkEnd w:id="43"/>
+      <w:bookmarkEnd w:id="53"/>
     </w:p>
     <w:p>
       <w:pPr>
@@ -9441,11 +10222,11 @@
       <w:pPr>
         <w:pStyle w:val="Ttulo2"/>
       </w:pPr>
-      <w:bookmarkStart w:id="44" w:name="_Toc213339147"/>
+      <w:bookmarkStart w:id="54" w:name="_Toc214390584"/>
       <w:r>
         <w:t>Tipos de empresas</w:t>
       </w:r>
-      <w:bookmarkEnd w:id="44"/>
+      <w:bookmarkEnd w:id="54"/>
     </w:p>
     <w:p>
       <w:pPr>
@@ -9600,11 +10381,11 @@
       <w:pPr>
         <w:pStyle w:val="Ttulo2"/>
       </w:pPr>
-      <w:bookmarkStart w:id="45" w:name="_Toc213339148"/>
+      <w:bookmarkStart w:id="55" w:name="_Toc214390585"/>
       <w:r>
         <w:t>Cadena de valor</w:t>
       </w:r>
-      <w:bookmarkEnd w:id="45"/>
+      <w:bookmarkEnd w:id="55"/>
     </w:p>
     <w:p>
       <w:pPr>
@@ -9697,11 +10478,11 @@
       <w:pPr>
         <w:pStyle w:val="Ttulo2"/>
       </w:pPr>
-      <w:bookmarkStart w:id="46" w:name="_Toc213339149"/>
+      <w:bookmarkStart w:id="56" w:name="_Toc214390586"/>
       <w:r>
         <w:t>Modelos de cadena de valor</w:t>
       </w:r>
-      <w:bookmarkEnd w:id="46"/>
+      <w:bookmarkEnd w:id="56"/>
     </w:p>
     <w:p>
       <w:pPr>
@@ -9880,17 +10661,46 @@
     </w:p>
     <w:p>
       <w:pPr>
-        <w:rPr>
-          <w:lang w:val="es-419" w:eastAsia="es-CO"/>
-        </w:rPr>
-      </w:pPr>
-    </w:p>
-    <w:p>
-      <w:pPr>
-        <w:rPr>
-          <w:lang w:val="es-419" w:eastAsia="es-CO"/>
-        </w:rPr>
-      </w:pPr>
+        <w:pStyle w:val="Ttulo2"/>
+      </w:pPr>
+      <w:bookmarkStart w:id="57" w:name="_Toc214390587"/>
+      <w:r>
+        <w:t>Responsabilidad social empresarial</w:t>
+      </w:r>
+      <w:bookmarkEnd w:id="57"/>
+    </w:p>
+    <w:p>
+      <w:pPr>
+        <w:rPr>
+          <w:lang w:val="es-419" w:eastAsia="es-CO"/>
+        </w:rPr>
+      </w:pPr>
+      <w:r>
+        <w:rPr>
+          <w:lang w:val="es-419" w:eastAsia="es-CO"/>
+        </w:rPr>
+        <w:t xml:space="preserve">La responsabilidad social empresarial (RSE) es un enfoque de gestión que integra voluntariamente consideraciones sociales, ambientales y éticas en las operaciones de la </w:t>
+      </w:r>
+      <w:r>
+        <w:rPr>
+          <w:lang w:val="es-419" w:eastAsia="es-CO"/>
+        </w:rPr>
+        <w:lastRenderedPageBreak/>
+        <w:t>organización y en la relación con sus grupos de interés. En el contexto de la cadena de valor sostenible, la RSE fortalece la coherencia entre las actividades empresariales y los principios del desarrollo sostenible, promoviendo prácticas que generan bienestar colectivo y reducen los impactos negativos en el entorno.</w:t>
+      </w:r>
+    </w:p>
+    <w:p>
+      <w:pPr>
+        <w:rPr>
+          <w:lang w:val="es-419" w:eastAsia="es-CO"/>
+        </w:rPr>
+      </w:pPr>
+      <w:r>
+        <w:rPr>
+          <w:lang w:val="es-419" w:eastAsia="es-CO"/>
+        </w:rPr>
+        <w:t>La RSE se convierte en un eje fundamental para la competitividad responsable, pues orienta a las empresas a actuar con transparencia, cumplir estándares internacionales, proteger los derechos laborales, minimizar su huella ecológica y contribuir al desarrollo de las comunidades donde operan. Además, impulsa la innovación, mejora la reputación organizacional y construye confianza con clientes, proveedores, colaboradores y autoridades, generando valor compartido a lo largo de toda la cadena de suministro.</w:t>
+      </w:r>
     </w:p>
     <w:p>
       <w:pPr>
@@ -9900,12 +10710,18 @@
           <w:lang w:val="es-419" w:eastAsia="es-CO"/>
         </w:rPr>
       </w:pPr>
+      <w:r>
+        <w:rPr>
+          <w:lang w:val="es-419" w:eastAsia="es-CO"/>
+        </w:rPr>
+        <w:br w:type="page"/>
+      </w:r>
     </w:p>
     <w:p>
       <w:pPr>
         <w:pStyle w:val="Ttulo1"/>
       </w:pPr>
-      <w:bookmarkStart w:id="47" w:name="_Toc213339150"/>
+      <w:bookmarkStart w:id="58" w:name="_Toc214390588"/>
       <w:r>
         <w:lastRenderedPageBreak/>
         <w:t xml:space="preserve">Sistemas </w:t>
@@ -9925,7 +10741,7 @@
         </w:rPr>
         <w:t>pull</w:t>
       </w:r>
-      <w:bookmarkEnd w:id="47"/>
+      <w:bookmarkEnd w:id="58"/>
     </w:p>
     <w:p>
       <w:pPr>
@@ -9990,24 +10806,28 @@
           <w14:ligatures w14:val="none"/>
         </w:rPr>
       </w:pPr>
-      <w:bookmarkStart w:id="48" w:name="_Toc213252569"/>
-      <w:bookmarkStart w:id="49" w:name="_Toc213309689"/>
-      <w:bookmarkStart w:id="50" w:name="_Toc213329349"/>
-      <w:bookmarkStart w:id="51" w:name="_Toc213339151"/>
-      <w:bookmarkEnd w:id="48"/>
-      <w:bookmarkEnd w:id="49"/>
-      <w:bookmarkEnd w:id="50"/>
-      <w:bookmarkEnd w:id="51"/>
+      <w:bookmarkStart w:id="59" w:name="_Toc213252569"/>
+      <w:bookmarkStart w:id="60" w:name="_Toc213309689"/>
+      <w:bookmarkStart w:id="61" w:name="_Toc213329349"/>
+      <w:bookmarkStart w:id="62" w:name="_Toc213339151"/>
+      <w:bookmarkStart w:id="63" w:name="_Toc213343317"/>
+      <w:bookmarkStart w:id="64" w:name="_Toc214390589"/>
+      <w:bookmarkEnd w:id="59"/>
+      <w:bookmarkEnd w:id="60"/>
+      <w:bookmarkEnd w:id="61"/>
+      <w:bookmarkEnd w:id="62"/>
+      <w:bookmarkEnd w:id="63"/>
+      <w:bookmarkEnd w:id="64"/>
     </w:p>
     <w:p>
       <w:pPr>
         <w:pStyle w:val="Ttulo2"/>
       </w:pPr>
-      <w:bookmarkStart w:id="52" w:name="_Toc213339152"/>
+      <w:bookmarkStart w:id="65" w:name="_Toc214390590"/>
       <w:r>
         <w:t>Concepto</w:t>
       </w:r>
-      <w:bookmarkEnd w:id="52"/>
+      <w:bookmarkEnd w:id="65"/>
     </w:p>
     <w:p>
       <w:pPr>
@@ -10140,11 +10960,11 @@
       <w:pPr>
         <w:pStyle w:val="Ttulo2"/>
       </w:pPr>
-      <w:bookmarkStart w:id="53" w:name="_Toc213339153"/>
+      <w:bookmarkStart w:id="66" w:name="_Toc214390591"/>
       <w:r>
         <w:t>Diferencias</w:t>
       </w:r>
-      <w:bookmarkEnd w:id="53"/>
+      <w:bookmarkEnd w:id="66"/>
     </w:p>
     <w:p>
       <w:pPr>
@@ -10655,11 +11475,11 @@
       <w:pPr>
         <w:pStyle w:val="Ttulo2"/>
       </w:pPr>
-      <w:bookmarkStart w:id="54" w:name="_Toc213339154"/>
+      <w:bookmarkStart w:id="67" w:name="_Toc214390592"/>
       <w:r>
         <w:t>Aplicabilidad</w:t>
       </w:r>
-      <w:bookmarkEnd w:id="54"/>
+      <w:bookmarkEnd w:id="67"/>
     </w:p>
     <w:p>
       <w:pPr>
@@ -10832,7 +11652,7 @@
       <w:pPr>
         <w:pStyle w:val="Ttulo1"/>
       </w:pPr>
-      <w:bookmarkStart w:id="55" w:name="_Toc213339155"/>
+      <w:bookmarkStart w:id="68" w:name="_Toc214390593"/>
       <w:r>
         <w:lastRenderedPageBreak/>
         <w:t>P</w:t>
@@ -10840,7 +11660,7 @@
       <w:r>
         <w:t>rioridades competitivas</w:t>
       </w:r>
-      <w:bookmarkEnd w:id="55"/>
+      <w:bookmarkEnd w:id="68"/>
     </w:p>
     <w:p>
       <w:pPr>
@@ -10879,24 +11699,28 @@
           <w14:ligatures w14:val="none"/>
         </w:rPr>
       </w:pPr>
-      <w:bookmarkStart w:id="56" w:name="_Toc213252574"/>
-      <w:bookmarkStart w:id="57" w:name="_Toc213309694"/>
-      <w:bookmarkStart w:id="58" w:name="_Toc213329354"/>
-      <w:bookmarkStart w:id="59" w:name="_Toc213339156"/>
-      <w:bookmarkEnd w:id="56"/>
-      <w:bookmarkEnd w:id="57"/>
-      <w:bookmarkEnd w:id="58"/>
-      <w:bookmarkEnd w:id="59"/>
+      <w:bookmarkStart w:id="69" w:name="_Toc213252574"/>
+      <w:bookmarkStart w:id="70" w:name="_Toc213309694"/>
+      <w:bookmarkStart w:id="71" w:name="_Toc213329354"/>
+      <w:bookmarkStart w:id="72" w:name="_Toc213339156"/>
+      <w:bookmarkStart w:id="73" w:name="_Toc213343322"/>
+      <w:bookmarkStart w:id="74" w:name="_Toc214390594"/>
+      <w:bookmarkEnd w:id="69"/>
+      <w:bookmarkEnd w:id="70"/>
+      <w:bookmarkEnd w:id="71"/>
+      <w:bookmarkEnd w:id="72"/>
+      <w:bookmarkEnd w:id="73"/>
+      <w:bookmarkEnd w:id="74"/>
     </w:p>
     <w:p>
       <w:pPr>
         <w:pStyle w:val="Ttulo2"/>
       </w:pPr>
-      <w:bookmarkStart w:id="60" w:name="_Toc213339157"/>
+      <w:bookmarkStart w:id="75" w:name="_Toc214390595"/>
       <w:r>
         <w:t>Costo</w:t>
       </w:r>
-      <w:bookmarkEnd w:id="60"/>
+      <w:bookmarkEnd w:id="75"/>
       <w:r>
         <w:t xml:space="preserve"> </w:t>
       </w:r>
@@ -10918,11 +11742,11 @@
       <w:pPr>
         <w:pStyle w:val="Ttulo2"/>
       </w:pPr>
-      <w:bookmarkStart w:id="61" w:name="_Toc213339158"/>
+      <w:bookmarkStart w:id="76" w:name="_Toc214390596"/>
       <w:r>
         <w:t>Tiempo</w:t>
       </w:r>
-      <w:bookmarkEnd w:id="61"/>
+      <w:bookmarkEnd w:id="76"/>
     </w:p>
     <w:p>
       <w:pPr>
@@ -10941,11 +11765,11 @@
       <w:pPr>
         <w:pStyle w:val="Ttulo2"/>
       </w:pPr>
-      <w:bookmarkStart w:id="62" w:name="_Toc213339159"/>
+      <w:bookmarkStart w:id="77" w:name="_Toc214390597"/>
       <w:r>
         <w:t>Calidad</w:t>
       </w:r>
-      <w:bookmarkEnd w:id="62"/>
+      <w:bookmarkEnd w:id="77"/>
       <w:r>
         <w:t xml:space="preserve"> </w:t>
       </w:r>
@@ -10974,11 +11798,11 @@
       <w:pPr>
         <w:pStyle w:val="Ttulo2"/>
       </w:pPr>
-      <w:bookmarkStart w:id="63" w:name="_Toc213339160"/>
+      <w:bookmarkStart w:id="78" w:name="_Toc214390598"/>
       <w:r>
         <w:t>Flexibilidad</w:t>
       </w:r>
-      <w:bookmarkEnd w:id="63"/>
+      <w:bookmarkEnd w:id="78"/>
     </w:p>
     <w:p>
       <w:pPr>
@@ -10997,11 +11821,11 @@
       <w:pPr>
         <w:pStyle w:val="Ttulo2"/>
       </w:pPr>
-      <w:bookmarkStart w:id="64" w:name="_Toc213339161"/>
+      <w:bookmarkStart w:id="79" w:name="_Toc214390599"/>
       <w:r>
         <w:t>Innovación</w:t>
       </w:r>
-      <w:bookmarkEnd w:id="64"/>
+      <w:bookmarkEnd w:id="79"/>
     </w:p>
     <w:p>
       <w:pPr>
@@ -11164,7 +11988,7 @@
       <w:pPr>
         <w:pStyle w:val="Titulosgenerales"/>
       </w:pPr>
-      <w:bookmarkStart w:id="65" w:name="_Toc213339162"/>
+      <w:bookmarkStart w:id="80" w:name="_Toc214390600"/>
       <w:r>
         <w:lastRenderedPageBreak/>
         <w:t>S</w:t>
@@ -11172,7 +11996,7 @@
       <w:r>
         <w:t>íntesis</w:t>
       </w:r>
-      <w:bookmarkEnd w:id="65"/>
+      <w:bookmarkEnd w:id="80"/>
       <w:r>
         <w:t xml:space="preserve"> </w:t>
       </w:r>
@@ -11238,13 +12062,12 @@
       <w:r>
         <w:rPr>
           <w:noProof/>
-          <w:lang w:val="es-419" w:eastAsia="es-CO"/>
         </w:rPr>
         <w:drawing>
-          <wp:inline distT="0" distB="0" distL="0" distR="0" wp14:anchorId="41DAE6C4" wp14:editId="5A305A32">
-            <wp:extent cx="6332220" cy="3295015"/>
-            <wp:effectExtent l="0" t="0" r="0" b="635"/>
-            <wp:docPr id="4" name="Imagen 4" descr="El componente formativo “Principios de la cadena de suministro sostenible” ofrece una aproximación integral a los conocimientos sobre productos y servicios verdes y procesos de producción sostenible. Este módulo analiza la cadena de suministro verde, destacando la eficiencia, la reducción de impactos ambientales y la integración de los diferentes actores, y se desglosan sus eslabones, categorías y costos.&#10;Asimismo, se estudian los procesos de la cadena de suministro sostenible y su aplicación práctica en distintos niveles. La propuesta profundiza en la cadena de valor sostenible como herramienta estratégica y en los sistemas push y pull y las prioridades competitivas que permiten a las empresas destacarse con responsabilidad ambiental.&#10;"/>
+          <wp:inline distT="0" distB="0" distL="0" distR="0" wp14:anchorId="26B2A77A" wp14:editId="15196901">
+            <wp:extent cx="6332220" cy="3178175"/>
+            <wp:effectExtent l="0" t="0" r="0" b="3175"/>
+            <wp:docPr id="2" name="Imagen 2" descr="El componente formativo “Principios de la cadena de suministro sostenible” ofrece una aproximación integral a los conocimientos sobre productos y servicios verdes y procesos de producción sostenible. Este módulo analiza la cadena de suministro verde, destacando la eficiencia, la reducción de impactos ambientales y la integración de los diferentes actores, y se desglosan sus eslabones, categorías y costos.&#10;Asimismo, se estudian los procesos de la cadena de suministro sostenible y su aplicación práctica en distintos niveles. La propuesta profundiza en la cadena de valor sostenible como herramienta estratégica y en los sistemas push y pull y las prioridades competitivas que permiten a las empresas destacarse con responsabilidad ambiental."/>
             <wp:cNvGraphicFramePr>
               <a:graphicFrameLocks xmlns:a="http://schemas.openxmlformats.org/drawingml/2006/main" noChangeAspect="1"/>
             </wp:cNvGraphicFramePr>
@@ -11252,8 +12075,10 @@
               <a:graphicData uri="http://schemas.openxmlformats.org/drawingml/2006/picture">
                 <pic:pic xmlns:pic="http://schemas.openxmlformats.org/drawingml/2006/picture">
                   <pic:nvPicPr>
-                    <pic:cNvPr id="4" name="Imagen 4" descr="El componente formativo “Principios de la cadena de suministro sostenible” ofrece una aproximación integral a los conocimientos sobre productos y servicios verdes y procesos de producción sostenible. Este módulo analiza la cadena de suministro verde, destacando la eficiencia, la reducción de impactos ambientales y la integración de los diferentes actores, y se desglosan sus eslabones, categorías y costos.&#10;Asimismo, se estudian los procesos de la cadena de suministro sostenible y su aplicación práctica en distintos niveles. La propuesta profundiza en la cadena de valor sostenible como herramienta estratégica y en los sistemas push y pull y las prioridades competitivas que permiten a las empresas destacarse con responsabilidad ambiental.&#10;"/>
-                    <pic:cNvPicPr/>
+                    <pic:cNvPr id="2" name="Imagen 2" descr="El componente formativo “Principios de la cadena de suministro sostenible” ofrece una aproximación integral a los conocimientos sobre productos y servicios verdes y procesos de producción sostenible. Este módulo analiza la cadena de suministro verde, destacando la eficiencia, la reducción de impactos ambientales y la integración de los diferentes actores, y se desglosan sus eslabones, categorías y costos.&#10;Asimismo, se estudian los procesos de la cadena de suministro sostenible y su aplicación práctica en distintos niveles. La propuesta profundiza en la cadena de valor sostenible como herramienta estratégica y en los sistemas push y pull y las prioridades competitivas que permiten a las empresas destacarse con responsabilidad ambiental."/>
+                    <pic:cNvPicPr>
+                      <a:picLocks noChangeAspect="1" noChangeArrowheads="1"/>
+                    </pic:cNvPicPr>
                   </pic:nvPicPr>
                   <pic:blipFill>
                     <a:blip r:embed="rId18">
@@ -11263,18 +12088,23 @@
                         </a:ext>
                       </a:extLst>
                     </a:blip>
+                    <a:srcRect/>
                     <a:stretch>
                       <a:fillRect/>
                     </a:stretch>
                   </pic:blipFill>
-                  <pic:spPr>
+                  <pic:spPr bwMode="auto">
                     <a:xfrm>
                       <a:off x="0" y="0"/>
-                      <a:ext cx="6332220" cy="3295015"/>
+                      <a:ext cx="6332220" cy="3178175"/>
                     </a:xfrm>
                     <a:prstGeom prst="rect">
                       <a:avLst/>
                     </a:prstGeom>
+                    <a:noFill/>
+                    <a:ln>
+                      <a:noFill/>
+                    </a:ln>
                   </pic:spPr>
                 </pic:pic>
               </a:graphicData>
@@ -11285,6 +12115,7 @@
     </w:p>
     <w:p>
       <w:pPr>
+        <w:ind w:firstLine="0"/>
         <w:rPr>
           <w:lang w:val="es-419" w:eastAsia="es-CO"/>
         </w:rPr>
@@ -11294,12 +12125,12 @@
       <w:pPr>
         <w:pStyle w:val="Titulosgenerales"/>
       </w:pPr>
-      <w:bookmarkStart w:id="66" w:name="_Toc213339163"/>
+      <w:bookmarkStart w:id="81" w:name="_Toc214390601"/>
       <w:r>
         <w:lastRenderedPageBreak/>
         <w:t>Glosario</w:t>
       </w:r>
-      <w:bookmarkEnd w:id="66"/>
+      <w:bookmarkEnd w:id="81"/>
     </w:p>
     <w:p>
       <w:pPr>
@@ -12008,12 +12839,12 @@
       <w:pPr>
         <w:pStyle w:val="Titulosgenerales"/>
       </w:pPr>
-      <w:bookmarkStart w:id="67" w:name="_Toc213339164"/>
+      <w:bookmarkStart w:id="82" w:name="_Toc214390602"/>
       <w:r>
         <w:lastRenderedPageBreak/>
         <w:t>Material complementario</w:t>
       </w:r>
-      <w:bookmarkEnd w:id="67"/>
+      <w:bookmarkEnd w:id="82"/>
     </w:p>
     <w:tbl>
       <w:tblPr>
@@ -12462,12 +13293,12 @@
       <w:pPr>
         <w:pStyle w:val="Titulosgenerales"/>
       </w:pPr>
-      <w:bookmarkStart w:id="68" w:name="_Toc213339165"/>
+      <w:bookmarkStart w:id="83" w:name="_Toc214390603"/>
       <w:r>
         <w:lastRenderedPageBreak/>
         <w:t>Referencias bibliográficas</w:t>
       </w:r>
-      <w:bookmarkEnd w:id="68"/>
+      <w:bookmarkEnd w:id="83"/>
       <w:r>
         <w:t xml:space="preserve"> </w:t>
       </w:r>
@@ -12760,12 +13591,12 @@
       <w:pPr>
         <w:pStyle w:val="Titulosgenerales"/>
       </w:pPr>
-      <w:bookmarkStart w:id="69" w:name="_Toc213339166"/>
+      <w:bookmarkStart w:id="84" w:name="_Toc214390604"/>
       <w:r>
         <w:lastRenderedPageBreak/>
         <w:t>Créditos</w:t>
       </w:r>
-      <w:bookmarkEnd w:id="69"/>
+      <w:bookmarkEnd w:id="84"/>
     </w:p>
     <w:tbl>
       <w:tblPr>
@@ -20877,10 +21708,6 @@
 </file>
 
 <file path=customXml/item1.xml><?xml version="1.0" encoding="utf-8"?>
-<b:Sources xmlns:b="http://schemas.openxmlformats.org/officeDocument/2006/bibliography" xmlns="http://schemas.openxmlformats.org/officeDocument/2006/bibliography" SelectedStyle="\APASixthEditionOfficeOnline.xsl" StyleName="APA" Version="6"/>
-</file>
-
-<file path=customXml/item2.xml><?xml version="1.0" encoding="utf-8"?>
 <?mso-contentType ?>
 <FormTemplates xmlns="http://schemas.microsoft.com/sharepoint/v3/contenttype/forms">
   <Display>DocumentLibraryForm</Display>
@@ -20889,7 +21716,22 @@
 </FormTemplates>
 </file>
 
+<file path=customXml/item2.xml><?xml version="1.0" encoding="utf-8"?>
+<b:Sources xmlns:b="http://schemas.openxmlformats.org/officeDocument/2006/bibliography" xmlns="http://schemas.openxmlformats.org/officeDocument/2006/bibliography" SelectedStyle="\APASixthEditionOfficeOnline.xsl" StyleName="APA" Version="6"/>
+</file>
+
 <file path=customXml/item3.xml><?xml version="1.0" encoding="utf-8"?>
+<p:properties xmlns:p="http://schemas.microsoft.com/office/2006/metadata/properties" xmlns:xsi="http://www.w3.org/2001/XMLSchema-instance" xmlns:pc="http://schemas.microsoft.com/office/infopath/2007/PartnerControls">
+  <documentManagement>
+    <TaxCatchAll xmlns="adccf511-daff-4bcb-9072-914cedbf4c7e" xsi:nil="true"/>
+    <lcf76f155ced4ddcb4097134ff3c332f xmlns="a70d3c18-0869-45a1-9f75-4b4b8f0f32be">
+      <Terms xmlns="http://schemas.microsoft.com/office/infopath/2007/PartnerControls"/>
+    </lcf76f155ced4ddcb4097134ff3c332f>
+  </documentManagement>
+</p:properties>
+</file>
+
+<file path=customXml/item4.xml><?xml version="1.0" encoding="utf-8"?>
 <ct:contentTypeSchema xmlns:ct="http://schemas.microsoft.com/office/2006/metadata/contentType" xmlns:ma="http://schemas.microsoft.com/office/2006/metadata/properties/metaAttributes" ct:_="" ma:_="" ma:contentTypeName="Documento" ma:contentTypeID="0x010100FC2B1768DD5A774EB396CCAB0DE361C1" ma:contentTypeVersion="11" ma:contentTypeDescription="Crear nuevo documento." ma:contentTypeScope="" ma:versionID="e4c9e5a511fbaffd8485e537f9595e10">
   <xsd:schema xmlns:xsd="http://www.w3.org/2001/XMLSchema" xmlns:xs="http://www.w3.org/2001/XMLSchema" xmlns:p="http://schemas.microsoft.com/office/2006/metadata/properties" xmlns:ns2="a70d3c18-0869-45a1-9f75-4b4b8f0f32be" xmlns:ns3="adccf511-daff-4bcb-9072-914cedbf4c7e" targetNamespace="http://schemas.microsoft.com/office/2006/metadata/properties" ma:root="true" ma:fieldsID="bbeeb7fdd5dcda06cd18867ba2c601ed" ns2:_="" ns3:_="">
     <xsd:import namespace="a70d3c18-0869-45a1-9f75-4b4b8f0f32be"/>
@@ -21084,18 +21926,15 @@
 </ct:contentTypeSchema>
 </file>
 
-<file path=customXml/item4.xml><?xml version="1.0" encoding="utf-8"?>
-<p:properties xmlns:p="http://schemas.microsoft.com/office/2006/metadata/properties" xmlns:xsi="http://www.w3.org/2001/XMLSchema-instance" xmlns:pc="http://schemas.microsoft.com/office/infopath/2007/PartnerControls">
-  <documentManagement>
-    <TaxCatchAll xmlns="adccf511-daff-4bcb-9072-914cedbf4c7e" xsi:nil="true"/>
-    <lcf76f155ced4ddcb4097134ff3c332f xmlns="a70d3c18-0869-45a1-9f75-4b4b8f0f32be">
-      <Terms xmlns="http://schemas.microsoft.com/office/infopath/2007/PartnerControls"/>
-    </lcf76f155ced4ddcb4097134ff3c332f>
-  </documentManagement>
-</p:properties>
+<file path=customXml/itemProps1.xml><?xml version="1.0" encoding="utf-8"?>
+<ds:datastoreItem xmlns:ds="http://schemas.openxmlformats.org/officeDocument/2006/customXml" ds:itemID="{81CBDEC1-3B00-44ED-AD36-0268077980BA}">
+  <ds:schemaRefs>
+    <ds:schemaRef ds:uri="http://schemas.microsoft.com/sharepoint/v3/contenttype/forms"/>
+  </ds:schemaRefs>
+</ds:datastoreItem>
 </file>
 
-<file path=customXml/itemProps1.xml><?xml version="1.0" encoding="utf-8"?>
+<file path=customXml/itemProps2.xml><?xml version="1.0" encoding="utf-8"?>
 <ds:datastoreItem xmlns:ds="http://schemas.openxmlformats.org/officeDocument/2006/customXml" ds:itemID="{E8AB44A3-7C62-4BD2-82ED-8ABC209970FA}">
   <ds:schemaRefs>
     <ds:schemaRef ds:uri="http://schemas.openxmlformats.org/officeDocument/2006/bibliography"/>
@@ -21103,15 +21942,18 @@
 </ds:datastoreItem>
 </file>
 
-<file path=customXml/itemProps2.xml><?xml version="1.0" encoding="utf-8"?>
-<ds:datastoreItem xmlns:ds="http://schemas.openxmlformats.org/officeDocument/2006/customXml" ds:itemID="{81CBDEC1-3B00-44ED-AD36-0268077980BA}">
+<file path=customXml/itemProps3.xml><?xml version="1.0" encoding="utf-8"?>
+<ds:datastoreItem xmlns:ds="http://schemas.openxmlformats.org/officeDocument/2006/customXml" ds:itemID="{6929C9FE-9F22-4B98-96EF-1B541B3BD0B2}">
   <ds:schemaRefs>
-    <ds:schemaRef ds:uri="http://schemas.microsoft.com/sharepoint/v3/contenttype/forms"/>
+    <ds:schemaRef ds:uri="http://schemas.microsoft.com/office/2006/metadata/properties"/>
+    <ds:schemaRef ds:uri="http://schemas.microsoft.com/office/infopath/2007/PartnerControls"/>
+    <ds:schemaRef ds:uri="adccf511-daff-4bcb-9072-914cedbf4c7e"/>
+    <ds:schemaRef ds:uri="a70d3c18-0869-45a1-9f75-4b4b8f0f32be"/>
   </ds:schemaRefs>
 </ds:datastoreItem>
 </file>
 
-<file path=customXml/itemProps3.xml><?xml version="1.0" encoding="utf-8"?>
+<file path=customXml/itemProps4.xml><?xml version="1.0" encoding="utf-8"?>
 <ds:datastoreItem xmlns:ds="http://schemas.openxmlformats.org/officeDocument/2006/customXml" ds:itemID="{0E686DE0-AC57-4D87-AF69-053FD1E407B8}">
   <ds:schemaRefs>
     <ds:schemaRef ds:uri="http://schemas.microsoft.com/office/2006/metadata/contentType"/>
@@ -21128,15 +21970,4 @@
     <ds:schemaRef ds:uri="http://schemas.microsoft.com/internal/obd"/>
   </ds:schemaRefs>
 </ds:datastoreItem>
-</file>
-
-<file path=customXml/itemProps4.xml><?xml version="1.0" encoding="utf-8"?>
-<ds:datastoreItem xmlns:ds="http://schemas.openxmlformats.org/officeDocument/2006/customXml" ds:itemID="{6929C9FE-9F22-4B98-96EF-1B541B3BD0B2}">
-  <ds:schemaRefs>
-    <ds:schemaRef ds:uri="http://schemas.microsoft.com/office/2006/metadata/properties"/>
-    <ds:schemaRef ds:uri="http://schemas.microsoft.com/office/infopath/2007/PartnerControls"/>
-    <ds:schemaRef ds:uri="adccf511-daff-4bcb-9072-914cedbf4c7e"/>
-    <ds:schemaRef ds:uri="a70d3c18-0869-45a1-9f75-4b4b8f0f32be"/>
-  </ds:schemaRefs>
-</ds:datastoreItem>
 </file>
</xml_diff>